<commit_message>
add sections to skills
</commit_message>
<xml_diff>
--- a/Remon Shehata_CV.docx
+++ b/Remon Shehata_CV.docx
@@ -173,25 +173,53 @@
         <w:t>Address</w:t>
       </w:r>
       <w:r>
+        <w:rPr>
+          <w:sz w:val="24"/>
+          <w:szCs w:val="24"/>
+        </w:rPr>
         <w:t>:</w:t>
       </w:r>
       <w:r>
+        <w:rPr>
+          <w:sz w:val="24"/>
+          <w:szCs w:val="24"/>
+        </w:rPr>
         <w:t xml:space="preserve"> </w:t>
       </w:r>
       <w:r>
-        <w:t>10</w:t>
-      </w:r>
-      <w:r>
-        <w:rPr>
-          <w:vertAlign w:val="superscript"/>
-        </w:rPr>
-        <w:t>th</w:t>
-      </w:r>
-      <w:r>
-        <w:t xml:space="preserve"> Of Ramadan City</w:t>
-      </w:r>
-      <w:r>
-        <w:t>, Egypt</w:t>
+        <w:rPr>
+          <w:sz w:val="24"/>
+          <w:szCs w:val="24"/>
+        </w:rPr>
+        <w:t>Nasr</w:t>
+      </w:r>
+      <w:r>
+        <w:rPr>
+          <w:sz w:val="24"/>
+          <w:szCs w:val="24"/>
+        </w:rPr>
+        <w:t xml:space="preserve"> City</w:t>
+      </w:r>
+      <w:r>
+        <w:rPr>
+          <w:sz w:val="24"/>
+          <w:szCs w:val="24"/>
+        </w:rPr>
+        <w:t>,</w:t>
+      </w:r>
+      <w:r>
+        <w:rPr>
+          <w:sz w:val="24"/>
+          <w:szCs w:val="24"/>
+        </w:rPr>
+        <w:t xml:space="preserve"> Cairo,</w:t>
+      </w:r>
+      <w:r>
+        <w:rPr>
+          <w:sz w:val="24"/>
+          <w:szCs w:val="24"/>
+        </w:rPr>
+        <w:t xml:space="preserve"> Egypt</w:t>
       </w:r>
       <w:r>
         <w:t>.</w:t>
@@ -207,6 +235,9 @@
         <w:t xml:space="preserve">              </w:t>
       </w:r>
       <w:r>
+        <w:t xml:space="preserve">  </w:t>
+      </w:r>
+      <w:r>
         <w:rPr>
           <w:b/>
           <w:bCs/>
@@ -223,7 +254,15 @@
           <w:color w:val="4472C4" w:themeColor="accent1"/>
           <w:u w:val="single"/>
         </w:rPr>
-        <w:t xml:space="preserve"> RemonGerges94@gmail.com</w:t>
+        <w:t xml:space="preserve"> </w:t>
+      </w:r>
+      <w:r>
+        <w:rPr>
+          <w:rStyle w:val="Hyperlink"/>
+          <w:sz w:val="24"/>
+          <w:szCs w:val="24"/>
+        </w:rPr>
+        <w:t>RemonGerges94@gmail.com</w:t>
       </w:r>
     </w:p>
     <w:p>
@@ -253,22 +292,35 @@
       </w:r>
       <w:r>
         <w:rPr>
-          <w:color w:val="4472C4" w:themeColor="accent1"/>
-          <w:u w:val="single"/>
+          <w:rStyle w:val="Hyperlink"/>
+          <w:sz w:val="24"/>
+          <w:szCs w:val="24"/>
         </w:rPr>
         <w:t>https://github.com/RemonShehata</w:t>
       </w:r>
       <w:r>
+        <w:rPr>
+          <w:sz w:val="24"/>
+          <w:szCs w:val="24"/>
+        </w:rPr>
         <w:t xml:space="preserve">           </w:t>
       </w:r>
       <w:r>
-        <w:t xml:space="preserve">      </w:t>
-      </w:r>
-      <w:r>
+        <w:rPr>
+          <w:sz w:val="24"/>
+          <w:szCs w:val="24"/>
+        </w:rPr>
         <w:t xml:space="preserve">     </w:t>
       </w:r>
       <w:r>
         <w:rPr>
+          <w:sz w:val="24"/>
+          <w:szCs w:val="24"/>
+        </w:rPr>
+        <w:t xml:space="preserve"> </w:t>
+      </w:r>
+      <w:r>
+        <w:rPr>
           <w:b/>
           <w:bCs/>
           <w:sz w:val="24"/>
@@ -277,18 +329,41 @@
         <w:t>Phone</w:t>
       </w:r>
       <w:r>
-        <w:t xml:space="preserve">: +20 – 128 – </w:t>
-      </w:r>
-      <w:r>
+        <w:t xml:space="preserve">: </w:t>
+      </w:r>
+      <w:r>
+        <w:rPr>
+          <w:sz w:val="24"/>
+          <w:szCs w:val="24"/>
+        </w:rPr>
+        <w:t xml:space="preserve">+20 – 128 – </w:t>
+      </w:r>
+      <w:r>
+        <w:rPr>
+          <w:sz w:val="24"/>
+          <w:szCs w:val="24"/>
+        </w:rPr>
         <w:t>8</w:t>
       </w:r>
       <w:r>
+        <w:rPr>
+          <w:sz w:val="24"/>
+          <w:szCs w:val="24"/>
+        </w:rPr>
         <w:t xml:space="preserve">08 - </w:t>
       </w:r>
       <w:r>
+        <w:rPr>
+          <w:sz w:val="24"/>
+          <w:szCs w:val="24"/>
+        </w:rPr>
         <w:t>6</w:t>
       </w:r>
       <w:r>
+        <w:rPr>
+          <w:sz w:val="24"/>
+          <w:szCs w:val="24"/>
+        </w:rPr>
         <w:t xml:space="preserve">428 </w:t>
       </w:r>
     </w:p>
@@ -318,13 +393,16 @@
       <w:r>
         <w:t xml:space="preserve">: </w:t>
       </w:r>
-      <w:r>
-        <w:rPr>
-          <w:color w:val="4472C4" w:themeColor="accent1"/>
-          <w:u w:val="single"/>
-        </w:rPr>
-        <w:t>https://www.linkedin.com/in/remon-shehata-4a8753125/</w:t>
-      </w:r>
+      <w:hyperlink r:id="rId7" w:history="1">
+        <w:r>
+          <w:rPr>
+            <w:rStyle w:val="Hyperlink"/>
+            <w:sz w:val="24"/>
+            <w:szCs w:val="24"/>
+          </w:rPr>
+          <w:t>https://www.linkedin.com/in/remon-shehata94/</w:t>
+        </w:r>
+      </w:hyperlink>
     </w:p>
     <w:p>
       <w:pPr>
@@ -385,23 +463,51 @@
     <w:p>
       <w:pPr>
         <w:ind w:left="720"/>
-      </w:pPr>
-      <w:r>
+        <w:rPr>
+          <w:sz w:val="24"/>
+          <w:szCs w:val="24"/>
+        </w:rPr>
+      </w:pPr>
+      <w:r>
+        <w:rPr>
+          <w:sz w:val="24"/>
+          <w:szCs w:val="24"/>
+        </w:rPr>
         <w:t xml:space="preserve">Seeking a rewarding career as an Android developer in a challenging and healthy environment in order to obtain experience and </w:t>
       </w:r>
       <w:r>
+        <w:rPr>
+          <w:sz w:val="24"/>
+          <w:szCs w:val="24"/>
+        </w:rPr>
         <w:t xml:space="preserve">to </w:t>
       </w:r>
       <w:r>
+        <w:rPr>
+          <w:sz w:val="24"/>
+          <w:szCs w:val="24"/>
+        </w:rPr>
         <w:t xml:space="preserve">acquire new skills </w:t>
       </w:r>
       <w:r>
+        <w:rPr>
+          <w:sz w:val="24"/>
+          <w:szCs w:val="24"/>
+        </w:rPr>
         <w:t xml:space="preserve">to use them </w:t>
       </w:r>
       <w:r>
+        <w:rPr>
+          <w:sz w:val="24"/>
+          <w:szCs w:val="24"/>
+        </w:rPr>
         <w:t>for organizational growth</w:t>
       </w:r>
       <w:r>
+        <w:rPr>
+          <w:sz w:val="24"/>
+          <w:szCs w:val="24"/>
+        </w:rPr>
         <w:t>.</w:t>
       </w:r>
     </w:p>
@@ -419,7 +525,7 @@
         <w:tblLook w:val="04A0" w:firstRow="1" w:lastRow="0" w:firstColumn="1" w:lastColumn="0" w:noHBand="0" w:noVBand="1"/>
       </w:tblPr>
       <w:tblGrid>
-        <w:gridCol w:w="2063"/>
+        <w:gridCol w:w="1975"/>
       </w:tblGrid>
       <w:tr>
         <w:trPr>
@@ -444,8 +550,8 @@
                 <w:rStyle w:val="IntenseReference"/>
                 <w:smallCaps w:val="0"/>
                 <w:color w:val="FFFFFF" w:themeColor="background1"/>
-                <w:sz w:val="36"/>
-                <w:szCs w:val="36"/>
+                <w:sz w:val="32"/>
+                <w:szCs w:val="32"/>
               </w:rPr>
               <w:t>E</w:t>
             </w:r>
@@ -453,8 +559,8 @@
               <w:rPr>
                 <w:rStyle w:val="IntenseReference"/>
                 <w:color w:val="FFFFFF" w:themeColor="background1"/>
-                <w:sz w:val="36"/>
-                <w:szCs w:val="36"/>
+                <w:sz w:val="32"/>
+                <w:szCs w:val="32"/>
               </w:rPr>
               <w:t>DUCATION</w:t>
             </w:r>
@@ -596,16 +702,16 @@
           <w:sz w:val="24"/>
           <w:szCs w:val="24"/>
         </w:rPr>
-        <w:tab/>
-      </w:r>
-      <w:r>
-        <w:rPr>
-          <w:b/>
-          <w:bCs/>
-          <w:sz w:val="24"/>
-          <w:szCs w:val="24"/>
-        </w:rPr>
         <w:t xml:space="preserve">            </w:t>
+      </w:r>
+      <w:r>
+        <w:rPr>
+          <w:b/>
+          <w:bCs/>
+          <w:sz w:val="24"/>
+          <w:szCs w:val="24"/>
+        </w:rPr>
+        <w:t xml:space="preserve">              </w:t>
       </w:r>
       <w:r>
         <w:rPr>
@@ -661,15 +767,6 @@
           <w:sz w:val="24"/>
           <w:szCs w:val="24"/>
         </w:rPr>
-        <w:t xml:space="preserve">  </w:t>
-      </w:r>
-      <w:r>
-        <w:rPr>
-          <w:b/>
-          <w:bCs/>
-          <w:sz w:val="24"/>
-          <w:szCs w:val="24"/>
-        </w:rPr>
         <w:t>A</w:t>
       </w:r>
       <w:r>
@@ -743,10 +840,34 @@
           <w:szCs w:val="24"/>
         </w:rPr>
         <w:tab/>
-        <w:t xml:space="preserve">             (Ends Jul. 2020)</w:t>
+        <w:t xml:space="preserve">             (Ends Ju</w:t>
+      </w:r>
+      <w:r>
+        <w:rPr>
+          <w:b/>
+          <w:bCs/>
+          <w:sz w:val="24"/>
+          <w:szCs w:val="24"/>
+        </w:rPr>
+        <w:t>n</w:t>
+      </w:r>
+      <w:r>
+        <w:rPr>
+          <w:b/>
+          <w:bCs/>
+          <w:sz w:val="24"/>
+          <w:szCs w:val="24"/>
+        </w:rPr>
+        <w:t>. 2020)</w:t>
       </w:r>
     </w:p>
     <w:p>
+      <w:pPr>
+        <w:rPr>
+          <w:sz w:val="24"/>
+          <w:szCs w:val="24"/>
+        </w:rPr>
+      </w:pPr>
       <w:r>
         <w:tab/>
       </w:r>
@@ -757,25 +878,48 @@
         <w:tab/>
       </w:r>
       <w:r>
-        <w:t xml:space="preserve">   </w:t>
-      </w:r>
-      <w:r>
+        <w:rPr>
+          <w:sz w:val="24"/>
+          <w:szCs w:val="24"/>
+        </w:rPr>
         <w:t>Information Technology Institute (ITI)</w:t>
       </w:r>
       <w:r>
-        <w:t>.</w:t>
+        <w:rPr>
+          <w:sz w:val="24"/>
+          <w:szCs w:val="24"/>
+        </w:rPr>
+        <w:t>,</w:t>
       </w:r>
     </w:p>
     <w:p>
-      <w:r>
+      <w:pPr>
+        <w:rPr>
+          <w:sz w:val="24"/>
+          <w:szCs w:val="24"/>
+        </w:rPr>
+      </w:pPr>
+      <w:r>
+        <w:rPr>
+          <w:sz w:val="24"/>
+          <w:szCs w:val="24"/>
+        </w:rPr>
         <w:tab/>
       </w:r>
       <w:r>
+        <w:rPr>
+          <w:sz w:val="24"/>
+          <w:szCs w:val="24"/>
+        </w:rPr>
         <w:tab/>
       </w:r>
       <w:r>
+        <w:rPr>
+          <w:sz w:val="24"/>
+          <w:szCs w:val="24"/>
+        </w:rPr>
         <w:tab/>
-        <w:t xml:space="preserve">   Ministry of Communications and Information Technology (MCIT).</w:t>
+        <w:t>Ministry of Communications and Information Technology (MCIT).</w:t>
       </w:r>
     </w:p>
     <w:p>
@@ -783,15 +927,15 @@
         <w:ind w:left="1440" w:firstLine="720"/>
       </w:pPr>
       <w:r>
-        <w:t xml:space="preserve">  </w:t>
-      </w:r>
-      <w:r>
+        <w:rPr>
+          <w:sz w:val="24"/>
+          <w:szCs w:val="24"/>
+        </w:rPr>
         <w:t>Coursework: </w:t>
       </w:r>
       <w:r>
         <w:rPr>
-          <w:color w:val="4472C4" w:themeColor="accent1"/>
-          <w:u w:val="single"/>
+          <w:rStyle w:val="Hyperlink"/>
         </w:rPr>
         <w:t>http://iti.gov.eg/Admission/PTPprogram/intake40/MADtrack</w:t>
       </w:r>
@@ -800,11 +944,16 @@
       <w:pPr>
         <w:spacing w:after="0"/>
         <w:ind w:left="1440" w:firstLine="720"/>
-      </w:pPr>
-      <w:r>
-        <w:t xml:space="preserve">   </w:t>
-      </w:r>
-      <w:r>
+        <w:rPr>
+          <w:sz w:val="24"/>
+          <w:szCs w:val="24"/>
+        </w:rPr>
+      </w:pPr>
+      <w:r>
+        <w:rPr>
+          <w:sz w:val="24"/>
+          <w:szCs w:val="24"/>
+        </w:rPr>
         <w:t xml:space="preserve">Projects: </w:t>
       </w:r>
     </w:p>
@@ -813,14 +962,69 @@
         <w:pStyle w:val="ListParagraph"/>
         <w:numPr>
           <w:ilvl w:val="0"/>
-          <w:numId w:val="2"/>
+          <w:numId w:val="4"/>
         </w:numPr>
       </w:pPr>
-      <w:r>
-        <w:t xml:space="preserve">Tripista: </w:t>
-      </w:r>
-      <w:r>
-        <w:t>Trip organizer app for Android (Java).</w:t>
+      <w:hyperlink r:id="rId8" w:history="1">
+        <w:r>
+          <w:rPr>
+            <w:rStyle w:val="Hyperlink"/>
+            <w:sz w:val="24"/>
+            <w:szCs w:val="24"/>
+          </w:rPr>
+          <w:t>Tripista</w:t>
+        </w:r>
+      </w:hyperlink>
+      <w:r>
+        <w:t>:</w:t>
+      </w:r>
+      <w:r>
+        <w:t xml:space="preserve"> </w:t>
+      </w:r>
+      <w:r>
+        <w:t>Android app</w:t>
+      </w:r>
+      <w:r>
+        <w:t xml:space="preserve"> that allows the user to record his planned trips</w:t>
+      </w:r>
+      <w:r>
+        <w:t xml:space="preserve"> with the start </w:t>
+      </w:r>
+    </w:p>
+    <w:p>
+      <w:pPr>
+        <w:ind w:left="1440"/>
+      </w:pPr>
+      <w:r>
+        <w:t xml:space="preserve">              </w:t>
+      </w:r>
+      <w:r>
+        <w:t xml:space="preserve">And </w:t>
+      </w:r>
+      <w:r>
+        <w:t xml:space="preserve">end locations. It’ll remind the user with his trip on the time specified. (Java, MVP, Firebase, </w:t>
+      </w:r>
+    </w:p>
+    <w:p>
+      <w:pPr>
+        <w:ind w:left="1440"/>
+      </w:pPr>
+      <w:r>
+        <w:t xml:space="preserve">              Facebook Auth, Google </w:t>
+      </w:r>
+      <w:r>
+        <w:t xml:space="preserve">Places &amp; Maps &amp; Places, Alarm Manger). </w:t>
+      </w:r>
+      <w:hyperlink r:id="rId9" w:history="1">
+        <w:r>
+          <w:rPr>
+            <w:rStyle w:val="Hyperlink"/>
+          </w:rPr>
+          <w:t>download it on Play Store</w:t>
+        </w:r>
+      </w:hyperlink>
+      <w:r>
+        <w:t>.</w:t>
       </w:r>
     </w:p>
     <w:p>
@@ -828,23 +1032,160 @@
         <w:pStyle w:val="ListParagraph"/>
         <w:numPr>
           <w:ilvl w:val="0"/>
-          <w:numId w:val="2"/>
+          <w:numId w:val="4"/>
         </w:numPr>
       </w:pPr>
-      <w:r>
-        <w:t>Covistics: Covid-19 Tracker app for Android (Kotlin).</w:t>
+      <w:hyperlink r:id="rId10" w:history="1">
+        <w:r>
+          <w:rPr>
+            <w:rStyle w:val="Hyperlink"/>
+            <w:sz w:val="24"/>
+            <w:szCs w:val="24"/>
+          </w:rPr>
+          <w:t>Covistics</w:t>
+        </w:r>
+      </w:hyperlink>
+      <w:r>
+        <w:rPr>
+          <w:sz w:val="24"/>
+          <w:szCs w:val="24"/>
+        </w:rPr>
+        <w:t>:</w:t>
+      </w:r>
+      <w:r>
+        <w:t xml:space="preserve"> Covid-19 Tracker app </w:t>
+      </w:r>
+      <w:r>
+        <w:t>that displays real-time worldwide and country-wise</w:t>
       </w:r>
     </w:p>
+    <w:p>
+      <w:pPr>
+        <w:ind w:left="1440"/>
+      </w:pPr>
+      <w:r>
+        <w:t xml:space="preserve">              data. (Kotlin, MVVM, LiveData, Retrofit, </w:t>
+      </w:r>
+      <w:r>
+        <w:t xml:space="preserve">Room, </w:t>
+      </w:r>
+      <w:r>
+        <w:t>WorkManger,</w:t>
+      </w:r>
+      <w:r>
+        <w:t xml:space="preserve"> Firebase, Glide).</w:t>
+      </w:r>
+    </w:p>
+    <w:tbl>
+      <w:tblPr>
+        <w:tblStyle w:val="TableGrid"/>
+        <w:tblpPr w:leftFromText="180" w:rightFromText="180" w:vertAnchor="text" w:horzAnchor="page" w:tblpX="8258" w:tblpY="477"/>
+        <w:tblW w:w="0" w:type="auto"/>
+        <w:tblBorders>
+          <w:top w:val="none" w:sz="0" w:space="0" w:color="auto"/>
+          <w:left w:val="none" w:sz="0" w:space="0" w:color="auto"/>
+          <w:bottom w:val="none" w:sz="0" w:space="0" w:color="auto"/>
+          <w:right w:val="none" w:sz="0" w:space="0" w:color="auto"/>
+          <w:insideH w:val="none" w:sz="0" w:space="0" w:color="auto"/>
+          <w:insideV w:val="none" w:sz="0" w:space="0" w:color="auto"/>
+        </w:tblBorders>
+        <w:tblLook w:val="04A0" w:firstRow="1" w:lastRow="0" w:firstColumn="1" w:lastColumn="0" w:noHBand="0" w:noVBand="1"/>
+      </w:tblPr>
+      <w:tblGrid>
+        <w:gridCol w:w="1705"/>
+        <w:gridCol w:w="1800"/>
+      </w:tblGrid>
+      <w:tr>
+        <w:tc>
+          <w:tcPr>
+            <w:tcW w:w="1705" w:type="dxa"/>
+          </w:tcPr>
+          <w:p>
+            <w:pPr>
+              <w:pStyle w:val="ListParagraph"/>
+              <w:numPr>
+                <w:ilvl w:val="0"/>
+                <w:numId w:val="9"/>
+              </w:numPr>
+            </w:pPr>
+            <w:hyperlink r:id="rId11" w:history="1">
+              <w:r>
+                <w:rPr>
+                  <w:rStyle w:val="Hyperlink"/>
+                </w:rPr>
+                <w:t>Client-app</w:t>
+              </w:r>
+            </w:hyperlink>
+            <w:r>
+              <w:t xml:space="preserve"> </w:t>
+            </w:r>
+          </w:p>
+        </w:tc>
+        <w:tc>
+          <w:tcPr>
+            <w:tcW w:w="1800" w:type="dxa"/>
+          </w:tcPr>
+          <w:p>
+            <w:pPr>
+              <w:pStyle w:val="ListParagraph"/>
+              <w:numPr>
+                <w:ilvl w:val="0"/>
+                <w:numId w:val="8"/>
+              </w:numPr>
+            </w:pPr>
+            <w:hyperlink r:id="rId12" w:history="1">
+              <w:r>
+                <w:rPr>
+                  <w:rStyle w:val="Hyperlink"/>
+                </w:rPr>
+                <w:t>Server-app</w:t>
+              </w:r>
+            </w:hyperlink>
+          </w:p>
+        </w:tc>
+      </w:tr>
+    </w:tbl>
     <w:p>
       <w:pPr>
         <w:pStyle w:val="ListParagraph"/>
         <w:numPr>
           <w:ilvl w:val="0"/>
-          <w:numId w:val="2"/>
+          <w:numId w:val="4"/>
         </w:numPr>
       </w:pPr>
       <w:r>
-        <w:t>Collaborative to do list for desktop (Java).</w:t>
+        <w:rPr>
+          <w:rStyle w:val="Hyperlink"/>
+          <w:sz w:val="24"/>
+          <w:szCs w:val="24"/>
+        </w:rPr>
+        <w:t>Collaborative to do list</w:t>
+      </w:r>
+      <w:r>
+        <w:t>: a client-server application</w:t>
+      </w:r>
+      <w:r>
+        <w:t xml:space="preserve"> for desktop </w:t>
+      </w:r>
+      <w:r>
+        <w:t>through which the</w:t>
+      </w:r>
+    </w:p>
+    <w:p>
+      <w:pPr>
+        <w:ind w:left="1440"/>
+      </w:pPr>
+      <w:r>
+        <w:t xml:space="preserve">              </w:t>
+      </w:r>
+      <w:r>
+        <w:t>User can</w:t>
+      </w:r>
+      <w:r>
+        <w:t xml:space="preserve"> record his to-do</w:t>
+      </w:r>
+      <w:r>
+        <w:t>s and share them with his friends</w:t>
       </w:r>
     </w:p>
     <w:p>
@@ -852,11 +1193,66 @@
         <w:pStyle w:val="ListParagraph"/>
         <w:numPr>
           <w:ilvl w:val="0"/>
-          <w:numId w:val="2"/>
+          <w:numId w:val="4"/>
         </w:numPr>
       </w:pPr>
-      <w:r>
-        <w:t>To do list app for iOS (Objective C).</w:t>
+      <w:hyperlink r:id="rId13" w:history="1">
+        <w:r>
+          <w:rPr>
+            <w:rStyle w:val="Hyperlink"/>
+            <w:sz w:val="24"/>
+            <w:szCs w:val="24"/>
+          </w:rPr>
+          <w:t>To</w:t>
+        </w:r>
+        <w:r>
+          <w:rPr>
+            <w:rStyle w:val="Hyperlink"/>
+            <w:sz w:val="24"/>
+            <w:szCs w:val="24"/>
+          </w:rPr>
+          <w:t>-</w:t>
+        </w:r>
+        <w:r>
+          <w:rPr>
+            <w:rStyle w:val="Hyperlink"/>
+            <w:sz w:val="24"/>
+            <w:szCs w:val="24"/>
+          </w:rPr>
+          <w:t>do</w:t>
+        </w:r>
+      </w:hyperlink>
+      <w:r>
+        <w:t xml:space="preserve">: </w:t>
+      </w:r>
+      <w:r>
+        <w:t>iOS app for organizing and prioritizing tasks, the user can add, edit</w:t>
+      </w:r>
+      <w:r>
+        <w:t>, delete</w:t>
+      </w:r>
+      <w:r>
+        <w:t xml:space="preserve"> and </w:t>
+      </w:r>
+    </w:p>
+    <w:p>
+      <w:pPr>
+        <w:ind w:left="1440"/>
+      </w:pPr>
+      <w:r>
+        <w:t xml:space="preserve">              </w:t>
+      </w:r>
+      <w:r>
+        <w:t xml:space="preserve">change the </w:t>
+      </w:r>
+      <w:r>
+        <w:t xml:space="preserve">priority </w:t>
+      </w:r>
+      <w:r>
+        <w:t>and the status of the task. (Objective-c)</w:t>
+      </w:r>
+      <w:r>
+        <w:t>.</w:t>
       </w:r>
     </w:p>
     <w:p>
@@ -864,157 +1260,187 @@
         <w:pStyle w:val="ListParagraph"/>
         <w:numPr>
           <w:ilvl w:val="0"/>
-          <w:numId w:val="2"/>
+          <w:numId w:val="4"/>
         </w:numPr>
       </w:pPr>
-      <w:r>
-        <w:t>Movies app for iOS(swift).</w:t>
+      <w:hyperlink r:id="rId14" w:history="1">
+        <w:r>
+          <w:rPr>
+            <w:rStyle w:val="Hyperlink"/>
+            <w:sz w:val="24"/>
+            <w:szCs w:val="24"/>
+          </w:rPr>
+          <w:t>Movies</w:t>
+        </w:r>
+        <w:r>
+          <w:rPr>
+            <w:rStyle w:val="Hyperlink"/>
+            <w:sz w:val="24"/>
+            <w:szCs w:val="24"/>
+          </w:rPr>
+          <w:t>DB</w:t>
+        </w:r>
+      </w:hyperlink>
+      <w:r>
+        <w:t>:</w:t>
+      </w:r>
+      <w:r>
+        <w:t xml:space="preserve"> iOS app that will display popular movies and allow the user to sort them</w:t>
       </w:r>
     </w:p>
     <w:p>
       <w:pPr>
         <w:ind w:left="1440"/>
-        <w:rPr>
-          <w:b/>
-          <w:bCs/>
-          <w:sz w:val="24"/>
-          <w:szCs w:val="24"/>
-        </w:rPr>
-      </w:pPr>
-      <w:r>
-        <w:rPr>
-          <w:b/>
-          <w:bCs/>
-          <w:sz w:val="24"/>
-          <w:szCs w:val="24"/>
-        </w:rPr>
-        <w:t xml:space="preserve">               </w:t>
-      </w:r>
-      <w:r>
-        <w:rPr>
-          <w:b/>
-          <w:bCs/>
-          <w:sz w:val="24"/>
-          <w:szCs w:val="24"/>
-        </w:rPr>
-        <w:t>Bachelor's</w:t>
-      </w:r>
-      <w:r>
-        <w:rPr>
-          <w:sz w:val="24"/>
-          <w:szCs w:val="24"/>
-        </w:rPr>
-        <w:t xml:space="preserve"> </w:t>
-      </w:r>
-      <w:r>
-        <w:rPr>
-          <w:b/>
-          <w:bCs/>
-          <w:sz w:val="24"/>
-          <w:szCs w:val="24"/>
-        </w:rPr>
-        <w:t xml:space="preserve">degree in </w:t>
-      </w:r>
-      <w:r>
-        <w:rPr>
-          <w:b/>
-          <w:bCs/>
-          <w:sz w:val="24"/>
-          <w:szCs w:val="24"/>
-        </w:rPr>
-        <w:t>M</w:t>
-      </w:r>
-      <w:r>
-        <w:rPr>
-          <w:b/>
-          <w:bCs/>
-          <w:sz w:val="24"/>
-          <w:szCs w:val="24"/>
-        </w:rPr>
-        <w:t xml:space="preserve">anagement </w:t>
-      </w:r>
-      <w:r>
-        <w:rPr>
-          <w:b/>
-          <w:bCs/>
-          <w:sz w:val="24"/>
-          <w:szCs w:val="24"/>
-        </w:rPr>
-        <w:t>I</w:t>
-      </w:r>
-      <w:r>
-        <w:rPr>
-          <w:b/>
-          <w:bCs/>
-          <w:sz w:val="24"/>
-          <w:szCs w:val="24"/>
-        </w:rPr>
-        <w:t xml:space="preserve">nformation </w:t>
-      </w:r>
-      <w:r>
-        <w:rPr>
-          <w:b/>
-          <w:bCs/>
-          <w:sz w:val="24"/>
-          <w:szCs w:val="24"/>
-        </w:rPr>
-        <w:t>S</w:t>
-      </w:r>
-      <w:r>
-        <w:rPr>
-          <w:b/>
-          <w:bCs/>
-          <w:sz w:val="24"/>
-          <w:szCs w:val="24"/>
-        </w:rPr>
-        <w:t>ystem (MIS).</w:t>
-      </w:r>
-      <w:r>
-        <w:rPr>
-          <w:b/>
-          <w:bCs/>
-          <w:sz w:val="24"/>
-          <w:szCs w:val="24"/>
-        </w:rPr>
-        <w:t xml:space="preserve">    </w:t>
-      </w:r>
-      <w:r>
-        <w:rPr>
-          <w:b/>
-          <w:bCs/>
-          <w:sz w:val="24"/>
-          <w:szCs w:val="24"/>
-        </w:rPr>
-        <w:t>Sep</w:t>
-      </w:r>
-      <w:r>
-        <w:rPr>
-          <w:b/>
-          <w:bCs/>
-          <w:sz w:val="24"/>
-          <w:szCs w:val="24"/>
-        </w:rPr>
-        <w:t>.</w:t>
-      </w:r>
-      <w:r>
-        <w:rPr>
-          <w:b/>
-          <w:bCs/>
-          <w:sz w:val="24"/>
-          <w:szCs w:val="24"/>
-        </w:rPr>
-        <w:t xml:space="preserve"> 2012 – May 2016</w:t>
+      </w:pPr>
+      <w:r>
+        <w:t xml:space="preserve">              and add movies to favorites list</w:t>
+      </w:r>
+      <w:r>
+        <w:t>. (Swift).</w:t>
       </w:r>
     </w:p>
     <w:p>
       <w:pPr>
-        <w:ind w:left="1440" w:firstLine="720"/>
-      </w:pPr>
-      <w:r>
+        <w:ind w:left="1440"/>
+        <w:rPr>
+          <w:b/>
+          <w:bCs/>
+          <w:sz w:val="24"/>
+          <w:szCs w:val="24"/>
+        </w:rPr>
+      </w:pPr>
+      <w:r>
+        <w:rPr>
+          <w:b/>
+          <w:bCs/>
+          <w:sz w:val="24"/>
+          <w:szCs w:val="24"/>
+        </w:rPr>
+        <w:t xml:space="preserve">               </w:t>
+      </w:r>
+      <w:r>
+        <w:rPr>
+          <w:b/>
+          <w:bCs/>
+          <w:sz w:val="24"/>
+          <w:szCs w:val="24"/>
+        </w:rPr>
+        <w:t xml:space="preserve"> </w:t>
+      </w:r>
+      <w:r>
+        <w:rPr>
+          <w:b/>
+          <w:bCs/>
+          <w:sz w:val="24"/>
+          <w:szCs w:val="24"/>
+        </w:rPr>
+        <w:t>Bachelor's</w:t>
+      </w:r>
+      <w:r>
+        <w:rPr>
+          <w:sz w:val="24"/>
+          <w:szCs w:val="24"/>
+        </w:rPr>
+        <w:t xml:space="preserve"> </w:t>
+      </w:r>
+      <w:r>
+        <w:rPr>
+          <w:b/>
+          <w:bCs/>
+          <w:sz w:val="24"/>
+          <w:szCs w:val="24"/>
+        </w:rPr>
+        <w:t xml:space="preserve">degree in </w:t>
+      </w:r>
+      <w:r>
+        <w:rPr>
+          <w:b/>
+          <w:bCs/>
+          <w:sz w:val="24"/>
+          <w:szCs w:val="24"/>
+        </w:rPr>
+        <w:t>M</w:t>
+      </w:r>
+      <w:r>
+        <w:rPr>
+          <w:b/>
+          <w:bCs/>
+          <w:sz w:val="24"/>
+          <w:szCs w:val="24"/>
+        </w:rPr>
+        <w:t xml:space="preserve">anagement </w:t>
+      </w:r>
+      <w:r>
+        <w:rPr>
+          <w:b/>
+          <w:bCs/>
+          <w:sz w:val="24"/>
+          <w:szCs w:val="24"/>
+        </w:rPr>
+        <w:t>I</w:t>
+      </w:r>
+      <w:r>
+        <w:rPr>
+          <w:b/>
+          <w:bCs/>
+          <w:sz w:val="24"/>
+          <w:szCs w:val="24"/>
+        </w:rPr>
+        <w:t xml:space="preserve">nformation </w:t>
+      </w:r>
+      <w:r>
+        <w:rPr>
+          <w:b/>
+          <w:bCs/>
+          <w:sz w:val="24"/>
+          <w:szCs w:val="24"/>
+        </w:rPr>
+        <w:t>S</w:t>
+      </w:r>
+      <w:r>
+        <w:rPr>
+          <w:b/>
+          <w:bCs/>
+          <w:sz w:val="24"/>
+          <w:szCs w:val="24"/>
+        </w:rPr>
+        <w:t>ystem (MIS).</w:t>
+      </w:r>
+      <w:r>
+        <w:rPr>
+          <w:b/>
+          <w:bCs/>
+          <w:sz w:val="24"/>
+          <w:szCs w:val="24"/>
+        </w:rPr>
         <w:t xml:space="preserve">    </w:t>
       </w:r>
       <w:r>
-        <w:t>Future Academy.</w:t>
+        <w:rPr>
+          <w:b/>
+          <w:bCs/>
+          <w:sz w:val="24"/>
+          <w:szCs w:val="24"/>
+        </w:rPr>
+        <w:t>Sep</w:t>
+      </w:r>
+      <w:r>
+        <w:rPr>
+          <w:b/>
+          <w:bCs/>
+          <w:sz w:val="24"/>
+          <w:szCs w:val="24"/>
+        </w:rPr>
+        <w:t>.</w:t>
+      </w:r>
+      <w:r>
+        <w:rPr>
+          <w:b/>
+          <w:bCs/>
+          <w:sz w:val="24"/>
+          <w:szCs w:val="24"/>
+        </w:rPr>
+        <w:t xml:space="preserve"> 2012 – May 2016</w:t>
       </w:r>
     </w:p>
     <w:p>
@@ -1025,130 +1451,19 @@
         <w:t xml:space="preserve">   </w:t>
       </w:r>
       <w:r>
-        <w:t xml:space="preserve">cumulative </w:t>
-      </w:r>
-      <w:r>
-        <w:t>grade:</w:t>
-      </w:r>
-      <w:r>
-        <w:t xml:space="preserve"> Distinct, ranked 3rd (86%).</w:t>
+        <w:t>Future Academy.</w:t>
       </w:r>
     </w:p>
     <w:p>
       <w:pPr>
-        <w:ind w:left="1440" w:firstLine="720"/>
-        <w:rPr>
-          <w:b/>
-          <w:bCs/>
-        </w:rPr>
-      </w:pPr>
-      <w:r>
-        <w:rPr>
-          <w:b/>
-          <w:bCs/>
-        </w:rPr>
+        <w:ind w:left="2160"/>
+      </w:pPr>
+      <w:r>
         <w:t xml:space="preserve">   </w:t>
       </w:r>
       <w:r>
-        <w:rPr>
-          <w:b/>
-          <w:bCs/>
-          <w:sz w:val="24"/>
-          <w:szCs w:val="24"/>
-        </w:rPr>
-        <w:t>General Certificate of Secondary Education.</w:t>
-      </w:r>
-      <w:r>
-        <w:rPr>
-          <w:sz w:val="24"/>
-          <w:szCs w:val="24"/>
-        </w:rPr>
-        <w:tab/>
-      </w:r>
-      <w:r>
-        <w:rPr>
-          <w:sz w:val="24"/>
-          <w:szCs w:val="24"/>
-        </w:rPr>
-        <w:tab/>
-      </w:r>
-      <w:r>
-        <w:rPr>
-          <w:sz w:val="24"/>
-          <w:szCs w:val="24"/>
-        </w:rPr>
-        <w:t xml:space="preserve">            </w:t>
-      </w:r>
-      <w:r>
-        <w:rPr>
-          <w:b/>
-          <w:bCs/>
-          <w:sz w:val="24"/>
-          <w:szCs w:val="24"/>
-        </w:rPr>
-        <w:t>Sep</w:t>
-      </w:r>
-      <w:r>
-        <w:rPr>
-          <w:b/>
-          <w:bCs/>
-          <w:sz w:val="24"/>
-          <w:szCs w:val="24"/>
-        </w:rPr>
-        <w:t>.</w:t>
-      </w:r>
-      <w:r>
-        <w:rPr>
-          <w:b/>
-          <w:bCs/>
-          <w:sz w:val="24"/>
-          <w:szCs w:val="24"/>
-        </w:rPr>
-        <w:t xml:space="preserve"> 20</w:t>
-      </w:r>
-      <w:r>
-        <w:rPr>
-          <w:b/>
-          <w:bCs/>
-          <w:sz w:val="24"/>
-          <w:szCs w:val="24"/>
-        </w:rPr>
-        <w:t>09</w:t>
-      </w:r>
-      <w:r>
-        <w:rPr>
-          <w:b/>
-          <w:bCs/>
-          <w:sz w:val="24"/>
-          <w:szCs w:val="24"/>
-        </w:rPr>
-        <w:t xml:space="preserve"> – May 201</w:t>
-      </w:r>
-      <w:r>
-        <w:rPr>
-          <w:b/>
-          <w:bCs/>
-          <w:sz w:val="24"/>
-          <w:szCs w:val="24"/>
-        </w:rPr>
-        <w:t>2</w:t>
-      </w:r>
-    </w:p>
-    <w:p>
-      <w:pPr>
-        <w:ind w:left="1440" w:firstLine="720"/>
-      </w:pPr>
-      <w:r>
-        <w:t xml:space="preserve">   </w:t>
-      </w:r>
-      <w:r>
-        <w:t>10th of Ramadan City Secondary School for Boys.</w:t>
-      </w:r>
-    </w:p>
-    <w:p>
-      <w:pPr>
-        <w:ind w:left="1440" w:firstLine="720"/>
-      </w:pPr>
+        <w:t>cumulative grade: Distinct, ranked 3rd (86%).</w:t>
+      </w:r>
     </w:p>
     <w:tbl>
       <w:tblPr>
@@ -1186,6 +1501,7 @@
                 <w:sz w:val="32"/>
                 <w:szCs w:val="32"/>
               </w:rPr>
+              <w:lastRenderedPageBreak/>
               <w:t>work experience</w:t>
             </w:r>
           </w:p>
@@ -1195,6 +1511,12 @@
     <w:p>
       <w:pPr>
         <w:ind w:left="720"/>
+        <w:rPr>
+          <w:b/>
+          <w:bCs/>
+          <w:sz w:val="24"/>
+          <w:szCs w:val="24"/>
+        </w:rPr>
       </w:pPr>
       <w:r>
         <w:t xml:space="preserve">   </w:t>
@@ -1224,52 +1546,31 @@
           <w:sz w:val="24"/>
           <w:szCs w:val="24"/>
         </w:rPr>
-        <w:tab/>
-      </w:r>
-      <w:r>
-        <w:rPr>
-          <w:b/>
-          <w:bCs/>
-          <w:sz w:val="24"/>
-          <w:szCs w:val="24"/>
-        </w:rPr>
-        <w:tab/>
-      </w:r>
-      <w:r>
-        <w:rPr>
-          <w:b/>
-          <w:bCs/>
-          <w:sz w:val="24"/>
-          <w:szCs w:val="24"/>
-        </w:rPr>
-        <w:tab/>
-      </w:r>
-      <w:r>
-        <w:rPr>
-          <w:b/>
-          <w:bCs/>
-          <w:sz w:val="24"/>
-          <w:szCs w:val="24"/>
-        </w:rPr>
-        <w:tab/>
-      </w:r>
-      <w:r>
-        <w:rPr>
-          <w:b/>
-          <w:bCs/>
-          <w:sz w:val="24"/>
-          <w:szCs w:val="24"/>
-        </w:rPr>
-        <w:tab/>
-      </w:r>
-      <w:r>
-        <w:rPr>
-          <w:b/>
-          <w:bCs/>
-          <w:sz w:val="24"/>
-          <w:szCs w:val="24"/>
-        </w:rPr>
-        <w:t xml:space="preserve">            </w:t>
+        <w:t xml:space="preserve">             </w:t>
+      </w:r>
+      <w:r>
+        <w:t>Customer service representative</w:t>
+      </w:r>
+      <w:r>
+        <w:t>.</w:t>
+      </w:r>
+      <w:r>
+        <w:rPr>
+          <w:b/>
+          <w:bCs/>
+          <w:sz w:val="24"/>
+          <w:szCs w:val="24"/>
+        </w:rPr>
+        <w:t xml:space="preserve"> </w:t>
+      </w:r>
+      <w:r>
+        <w:rPr>
+          <w:b/>
+          <w:bCs/>
+          <w:sz w:val="24"/>
+          <w:szCs w:val="24"/>
+        </w:rPr>
+        <w:t xml:space="preserve">           </w:t>
       </w:r>
       <w:r>
         <w:rPr>
@@ -1314,39 +1615,141 @@
           <w:sz w:val="24"/>
           <w:szCs w:val="24"/>
         </w:rPr>
-        <w:t xml:space="preserve"> 2019</w:t>
-      </w:r>
-      <w:r>
-        <w:tab/>
+        <w:t xml:space="preserve"> </w:t>
+      </w:r>
+      <w:r>
+        <w:rPr>
+          <w:b/>
+          <w:bCs/>
+          <w:sz w:val="24"/>
+          <w:szCs w:val="24"/>
+        </w:rPr>
+        <w:t>2019</w:t>
       </w:r>
     </w:p>
     <w:p>
       <w:pPr>
-        <w:shd w:val="clear" w:color="auto" w:fill="FFFFFF"/>
+        <w:ind w:left="720"/>
+      </w:pPr>
+      <w:r>
+        <w:rPr>
+          <w:b/>
+          <w:bCs/>
+          <w:sz w:val="24"/>
+          <w:szCs w:val="24"/>
+        </w:rPr>
+        <w:t xml:space="preserve">   </w:t>
+      </w:r>
+      <w:r>
+        <w:rPr>
+          <w:b/>
+          <w:bCs/>
+          <w:sz w:val="24"/>
+          <w:szCs w:val="24"/>
+        </w:rPr>
+        <w:t>NAOS Marketing, Orange</w:t>
+      </w:r>
+      <w:r>
+        <w:rPr>
+          <w:b/>
+          <w:bCs/>
+          <w:sz w:val="24"/>
+          <w:szCs w:val="24"/>
+        </w:rPr>
+        <w:tab/>
+      </w:r>
+      <w:r>
+        <w:t>Call Center Agent</w:t>
+      </w:r>
+      <w:r>
+        <w:t>.</w:t>
+      </w:r>
+      <w:r>
+        <w:rPr>
+          <w:b/>
+          <w:bCs/>
+          <w:sz w:val="24"/>
+          <w:szCs w:val="24"/>
+        </w:rPr>
+        <w:tab/>
+      </w:r>
+      <w:r>
+        <w:rPr>
+          <w:b/>
+          <w:bCs/>
+          <w:sz w:val="24"/>
+          <w:szCs w:val="24"/>
+        </w:rPr>
+        <w:tab/>
+      </w:r>
+      <w:r>
+        <w:rPr>
+          <w:b/>
+          <w:bCs/>
+          <w:sz w:val="24"/>
+          <w:szCs w:val="24"/>
+        </w:rPr>
+        <w:t xml:space="preserve">             </w:t>
+      </w:r>
+      <w:r>
+        <w:rPr>
+          <w:b/>
+          <w:bCs/>
+          <w:sz w:val="24"/>
+          <w:szCs w:val="24"/>
+        </w:rPr>
+        <w:t>Sep</w:t>
+      </w:r>
+      <w:r>
+        <w:rPr>
+          <w:b/>
+          <w:bCs/>
+          <w:sz w:val="24"/>
+          <w:szCs w:val="24"/>
+        </w:rPr>
+        <w:t>.</w:t>
+      </w:r>
+      <w:r>
+        <w:rPr>
+          <w:b/>
+          <w:bCs/>
+          <w:sz w:val="24"/>
+          <w:szCs w:val="24"/>
+        </w:rPr>
+        <w:t xml:space="preserve"> 2016 – Jan</w:t>
+      </w:r>
+      <w:r>
+        <w:rPr>
+          <w:b/>
+          <w:bCs/>
+          <w:sz w:val="24"/>
+          <w:szCs w:val="24"/>
+        </w:rPr>
+        <w:t>.</w:t>
+      </w:r>
+      <w:r>
+        <w:rPr>
+          <w:b/>
+          <w:bCs/>
+          <w:sz w:val="24"/>
+          <w:szCs w:val="24"/>
+        </w:rPr>
+        <w:t xml:space="preserve"> 2017</w:t>
+      </w:r>
+    </w:p>
+    <w:p>
+      <w:pPr>
+        <w:ind w:left="720"/>
+      </w:pPr>
+      <w:r>
         <w:rPr>
           <w:rFonts w:ascii="Helvetica" w:eastAsia="Times New Roman" w:hAnsi="Helvetica" w:cs="Helvetica"/>
           <w:color w:val="222222"/>
           <w:sz w:val="18"/>
           <w:szCs w:val="18"/>
         </w:rPr>
-      </w:pPr>
-      <w:r>
-        <w:t xml:space="preserve">  </w:t>
-      </w:r>
-      <w:r>
-        <w:t>Customer service representative</w:t>
-      </w:r>
-    </w:p>
-    <w:p>
-      <w:pPr>
-        <w:shd w:val="clear" w:color="auto" w:fill="FFFFFF"/>
-        <w:rPr>
-          <w:b/>
-          <w:bCs/>
-          <w:sz w:val="24"/>
-          <w:szCs w:val="24"/>
-        </w:rPr>
-      </w:pPr>
+        <w:tab/>
+      </w:r>
       <w:r>
         <w:rPr>
           <w:rFonts w:ascii="Helvetica" w:eastAsia="Times New Roman" w:hAnsi="Helvetica" w:cs="Helvetica"/>
@@ -1354,35 +1757,46 @@
           <w:sz w:val="18"/>
           <w:szCs w:val="18"/>
         </w:rPr>
+        <w:t xml:space="preserve">                 </w:t>
+      </w:r>
+      <w:r>
+        <w:rPr>
+          <w:b/>
+          <w:bCs/>
+          <w:sz w:val="24"/>
+          <w:szCs w:val="24"/>
+        </w:rPr>
+        <w:t>Streams Archiving</w:t>
+      </w:r>
+      <w:r>
+        <w:rPr>
+          <w:b/>
+          <w:bCs/>
+          <w:sz w:val="24"/>
+          <w:szCs w:val="24"/>
+        </w:rPr>
         <w:tab/>
       </w:r>
       <w:r>
         <w:rPr>
-          <w:rFonts w:ascii="Helvetica" w:eastAsia="Times New Roman" w:hAnsi="Helvetica" w:cs="Helvetica"/>
-          <w:color w:val="222222"/>
-          <w:sz w:val="18"/>
-          <w:szCs w:val="18"/>
+          <w:b/>
+          <w:bCs/>
+          <w:sz w:val="24"/>
+          <w:szCs w:val="24"/>
         </w:rPr>
         <w:tab/>
       </w:r>
       <w:r>
-        <w:rPr>
-          <w:rFonts w:ascii="Helvetica" w:eastAsia="Times New Roman" w:hAnsi="Helvetica" w:cs="Helvetica"/>
-          <w:color w:val="222222"/>
-          <w:sz w:val="18"/>
-          <w:szCs w:val="18"/>
+        <w:t>Data Entry Employee.</w:t>
+      </w:r>
+      <w:r>
+        <w:rPr>
+          <w:b/>
+          <w:bCs/>
+          <w:sz w:val="24"/>
+          <w:szCs w:val="24"/>
         </w:rPr>
         <w:tab/>
-        <w:t xml:space="preserve">  </w:t>
-      </w:r>
-      <w:r>
-        <w:rPr>
-          <w:b/>
-          <w:bCs/>
-          <w:sz w:val="24"/>
-          <w:szCs w:val="24"/>
-        </w:rPr>
-        <w:t>NAOS Marketing, Orange</w:t>
       </w:r>
       <w:r>
         <w:rPr>
@@ -1400,42 +1814,6 @@
           <w:sz w:val="24"/>
           <w:szCs w:val="24"/>
         </w:rPr>
-        <w:tab/>
-      </w:r>
-      <w:r>
-        <w:rPr>
-          <w:b/>
-          <w:bCs/>
-          <w:sz w:val="24"/>
-          <w:szCs w:val="24"/>
-        </w:rPr>
-        <w:tab/>
-      </w:r>
-      <w:r>
-        <w:rPr>
-          <w:b/>
-          <w:bCs/>
-          <w:sz w:val="24"/>
-          <w:szCs w:val="24"/>
-        </w:rPr>
-        <w:tab/>
-      </w:r>
-      <w:r>
-        <w:rPr>
-          <w:b/>
-          <w:bCs/>
-          <w:sz w:val="24"/>
-          <w:szCs w:val="24"/>
-        </w:rPr>
-        <w:tab/>
-      </w:r>
-      <w:r>
-        <w:rPr>
-          <w:b/>
-          <w:bCs/>
-          <w:sz w:val="24"/>
-          <w:szCs w:val="24"/>
-        </w:rPr>
         <w:t xml:space="preserve">             </w:t>
       </w:r>
       <w:r>
@@ -1445,7 +1823,7 @@
           <w:sz w:val="24"/>
           <w:szCs w:val="24"/>
         </w:rPr>
-        <w:t>Sep</w:t>
+        <w:t>Jun</w:t>
       </w:r>
       <w:r>
         <w:rPr>
@@ -1463,7 +1841,7 @@
           <w:sz w:val="24"/>
           <w:szCs w:val="24"/>
         </w:rPr>
-        <w:t xml:space="preserve"> 2016 – Jan</w:t>
+        <w:t xml:space="preserve"> 2016 – Sep</w:t>
       </w:r>
       <w:r>
         <w:rPr>
@@ -1481,203 +1859,7 @@
           <w:sz w:val="24"/>
           <w:szCs w:val="24"/>
         </w:rPr>
-        <w:t xml:space="preserve"> 2017</w:t>
-      </w:r>
-    </w:p>
-    <w:p>
-      <w:pPr>
-        <w:shd w:val="clear" w:color="auto" w:fill="FFFFFF"/>
-      </w:pPr>
-      <w:r>
-        <w:rPr>
-          <w:rFonts w:ascii="Helvetica" w:eastAsia="Times New Roman" w:hAnsi="Helvetica" w:cs="Helvetica"/>
-          <w:color w:val="222222"/>
-          <w:sz w:val="18"/>
-          <w:szCs w:val="18"/>
-        </w:rPr>
-        <w:tab/>
-      </w:r>
-      <w:r>
-        <w:rPr>
-          <w:rFonts w:ascii="Helvetica" w:eastAsia="Times New Roman" w:hAnsi="Helvetica" w:cs="Helvetica"/>
-          <w:color w:val="222222"/>
-          <w:sz w:val="18"/>
-          <w:szCs w:val="18"/>
-        </w:rPr>
-        <w:tab/>
-      </w:r>
-      <w:r>
-        <w:rPr>
-          <w:rFonts w:ascii="Helvetica" w:eastAsia="Times New Roman" w:hAnsi="Helvetica" w:cs="Helvetica"/>
-          <w:color w:val="222222"/>
-          <w:sz w:val="18"/>
-          <w:szCs w:val="18"/>
-        </w:rPr>
-        <w:tab/>
-        <w:t xml:space="preserve">  </w:t>
-      </w:r>
-      <w:r>
-        <w:t>Call Center Agent</w:t>
-      </w:r>
-    </w:p>
-    <w:p>
-      <w:pPr>
-        <w:shd w:val="clear" w:color="auto" w:fill="FFFFFF"/>
-        <w:rPr>
-          <w:rFonts w:ascii="Helvetica" w:eastAsia="Times New Roman" w:hAnsi="Helvetica" w:cs="Helvetica"/>
-          <w:color w:val="222222"/>
-          <w:sz w:val="18"/>
-          <w:szCs w:val="18"/>
-        </w:rPr>
-      </w:pPr>
-      <w:r>
-        <w:rPr>
-          <w:rFonts w:ascii="Helvetica" w:eastAsia="Times New Roman" w:hAnsi="Helvetica" w:cs="Helvetica"/>
-          <w:color w:val="222222"/>
-          <w:sz w:val="18"/>
-          <w:szCs w:val="18"/>
-        </w:rPr>
-        <w:tab/>
-      </w:r>
-      <w:r>
-        <w:rPr>
-          <w:rFonts w:ascii="Helvetica" w:eastAsia="Times New Roman" w:hAnsi="Helvetica" w:cs="Helvetica"/>
-          <w:color w:val="222222"/>
-          <w:sz w:val="18"/>
-          <w:szCs w:val="18"/>
-        </w:rPr>
-        <w:tab/>
-      </w:r>
-      <w:r>
-        <w:rPr>
-          <w:rFonts w:ascii="Helvetica" w:eastAsia="Times New Roman" w:hAnsi="Helvetica" w:cs="Helvetica"/>
-          <w:color w:val="222222"/>
-          <w:sz w:val="18"/>
-          <w:szCs w:val="18"/>
-        </w:rPr>
-        <w:tab/>
-        <w:t xml:space="preserve">  </w:t>
-      </w:r>
-      <w:r>
-        <w:rPr>
-          <w:b/>
-          <w:bCs/>
-          <w:sz w:val="24"/>
-          <w:szCs w:val="24"/>
-        </w:rPr>
-        <w:t>Streams Archiving</w:t>
-      </w:r>
-      <w:r>
-        <w:rPr>
-          <w:b/>
-          <w:bCs/>
-          <w:sz w:val="24"/>
-          <w:szCs w:val="24"/>
-        </w:rPr>
-        <w:tab/>
-      </w:r>
-      <w:r>
-        <w:rPr>
-          <w:b/>
-          <w:bCs/>
-          <w:sz w:val="24"/>
-          <w:szCs w:val="24"/>
-        </w:rPr>
-        <w:tab/>
-      </w:r>
-      <w:r>
-        <w:rPr>
-          <w:b/>
-          <w:bCs/>
-          <w:sz w:val="24"/>
-          <w:szCs w:val="24"/>
-        </w:rPr>
-        <w:tab/>
-      </w:r>
-      <w:r>
-        <w:rPr>
-          <w:b/>
-          <w:bCs/>
-          <w:sz w:val="24"/>
-          <w:szCs w:val="24"/>
-        </w:rPr>
-        <w:tab/>
-      </w:r>
-      <w:r>
-        <w:rPr>
-          <w:b/>
-          <w:bCs/>
-          <w:sz w:val="24"/>
-          <w:szCs w:val="24"/>
-        </w:rPr>
-        <w:tab/>
-      </w:r>
-      <w:r>
-        <w:rPr>
-          <w:b/>
-          <w:bCs/>
-          <w:sz w:val="24"/>
-          <w:szCs w:val="24"/>
-        </w:rPr>
-        <w:tab/>
-      </w:r>
-      <w:r>
-        <w:rPr>
-          <w:b/>
-          <w:bCs/>
-          <w:sz w:val="24"/>
-          <w:szCs w:val="24"/>
-        </w:rPr>
-        <w:tab/>
-        <w:t>Jun</w:t>
-      </w:r>
-      <w:r>
-        <w:rPr>
-          <w:b/>
-          <w:bCs/>
-          <w:sz w:val="24"/>
-          <w:szCs w:val="24"/>
-        </w:rPr>
-        <w:t>.</w:t>
-      </w:r>
-      <w:r>
-        <w:rPr>
-          <w:b/>
-          <w:bCs/>
-          <w:sz w:val="24"/>
-          <w:szCs w:val="24"/>
-        </w:rPr>
-        <w:t xml:space="preserve"> 2016 – Sep</w:t>
-      </w:r>
-      <w:r>
-        <w:rPr>
-          <w:b/>
-          <w:bCs/>
-          <w:sz w:val="24"/>
-          <w:szCs w:val="24"/>
-        </w:rPr>
-        <w:t>.</w:t>
-      </w:r>
-      <w:r>
-        <w:rPr>
-          <w:b/>
-          <w:bCs/>
-          <w:sz w:val="24"/>
-          <w:szCs w:val="24"/>
-        </w:rPr>
         <w:t xml:space="preserve"> 2016 </w:t>
-      </w:r>
-    </w:p>
-    <w:p>
-      <w:pPr>
-        <w:ind w:left="720"/>
-      </w:pPr>
-      <w:r>
-        <w:tab/>
-      </w:r>
-      <w:r>
-        <w:tab/>
-        <w:t xml:space="preserve"> Data Entry Employee</w:t>
       </w:r>
     </w:p>
     <w:tbl>
@@ -1716,13 +1898,13 @@
                 <w:sz w:val="32"/>
                 <w:szCs w:val="32"/>
               </w:rPr>
-              <w:lastRenderedPageBreak/>
               <w:t>technical skills</w:t>
             </w:r>
           </w:p>
         </w:tc>
       </w:tr>
     </w:tbl>
+    <w:p/>
     <w:p/>
     <w:tbl>
       <w:tblPr>
@@ -1745,8 +1927,8 @@
         <w:tblLook w:val="04A0" w:firstRow="1" w:lastRow="0" w:firstColumn="1" w:lastColumn="0" w:noHBand="0" w:noVBand="1"/>
       </w:tblPr>
       <w:tblGrid>
-        <w:gridCol w:w="5672"/>
-        <w:gridCol w:w="5848"/>
+        <w:gridCol w:w="6480"/>
+        <w:gridCol w:w="5040"/>
       </w:tblGrid>
       <w:tr>
         <w:trPr>
@@ -1755,19 +1937,107 @@
         </w:trPr>
         <w:tc>
           <w:tcPr>
-            <w:tcW w:w="5651" w:type="dxa"/>
+            <w:tcW w:w="6459" w:type="dxa"/>
           </w:tcPr>
           <w:p>
             <w:pPr>
               <w:pStyle w:val="ListParagraph"/>
               <w:numPr>
                 <w:ilvl w:val="0"/>
-                <w:numId w:val="6"/>
+                <w:numId w:val="11"/>
               </w:numPr>
-              <w:spacing w:line="276" w:lineRule="auto"/>
             </w:pPr>
             <w:r>
-              <w:t>Data persistence methods; SQLite, Firebase.</w:t>
+              <w:t xml:space="preserve">Programming </w:t>
+            </w:r>
+            <w:proofErr w:type="gramStart"/>
+            <w:r>
+              <w:t>Languages :</w:t>
+            </w:r>
+            <w:proofErr w:type="gramEnd"/>
+          </w:p>
+          <w:p>
+            <w:pPr>
+              <w:pStyle w:val="ListParagraph"/>
+              <w:numPr>
+                <w:ilvl w:val="1"/>
+                <w:numId w:val="13"/>
+              </w:numPr>
+            </w:pPr>
+            <w:r>
+              <w:t xml:space="preserve">Android (Java, Kotlin, </w:t>
+            </w:r>
+            <w:proofErr w:type="spellStart"/>
+            <w:r>
+              <w:t>RxJava</w:t>
+            </w:r>
+            <w:proofErr w:type="spellEnd"/>
+            <w:r>
+              <w:t>).</w:t>
+            </w:r>
+          </w:p>
+          <w:p>
+            <w:pPr>
+              <w:pStyle w:val="ListParagraph"/>
+              <w:numPr>
+                <w:ilvl w:val="1"/>
+                <w:numId w:val="13"/>
+              </w:numPr>
+            </w:pPr>
+            <w:r>
+              <w:t>Flutter.</w:t>
+            </w:r>
+          </w:p>
+          <w:p>
+            <w:pPr>
+              <w:pStyle w:val="ListParagraph"/>
+              <w:numPr>
+                <w:ilvl w:val="1"/>
+                <w:numId w:val="13"/>
+              </w:numPr>
+            </w:pPr>
+            <w:r>
+              <w:t xml:space="preserve">iOS (Objective c, Swift, </w:t>
+            </w:r>
+            <w:proofErr w:type="spellStart"/>
+            <w:r>
+              <w:t>RxSwift</w:t>
+            </w:r>
+            <w:proofErr w:type="spellEnd"/>
+            <w:r>
+              <w:t>).</w:t>
+            </w:r>
+          </w:p>
+          <w:p>
+            <w:pPr>
+              <w:pStyle w:val="ListParagraph"/>
+              <w:numPr>
+                <w:ilvl w:val="1"/>
+                <w:numId w:val="13"/>
+              </w:numPr>
+            </w:pPr>
+            <w:r>
+              <w:t xml:space="preserve">C </w:t>
+            </w:r>
+            <w:proofErr w:type="gramStart"/>
+            <w:r>
+              <w:t>&amp;  C++</w:t>
+            </w:r>
+            <w:proofErr w:type="gramEnd"/>
+            <w:r>
+              <w:t>.</w:t>
+            </w:r>
+          </w:p>
+          <w:p>
+            <w:pPr>
+              <w:pStyle w:val="ListParagraph"/>
+              <w:numPr>
+                <w:ilvl w:val="1"/>
+                <w:numId w:val="13"/>
+              </w:numPr>
+            </w:pPr>
+            <w:r>
+              <w:t>Java Script.</w:t>
             </w:r>
           </w:p>
           <w:p>
@@ -1775,20 +2045,103 @@
               <w:pStyle w:val="ListParagraph"/>
               <w:numPr>
                 <w:ilvl w:val="0"/>
-                <w:numId w:val="6"/>
+                <w:numId w:val="10"/>
               </w:numPr>
             </w:pPr>
             <w:r>
-              <w:t>Working with 3</w:t>
-            </w:r>
-            <w:r>
-              <w:rPr>
-                <w:vertAlign w:val="superscript"/>
-              </w:rPr>
-              <w:t>rd</w:t>
-            </w:r>
-            <w:r>
-              <w:t xml:space="preserve"> party libraries; Retrofit, Volley, Picasso, Glide, Room.</w:t>
+              <w:t>Conceptual Knowledge:</w:t>
+            </w:r>
+          </w:p>
+          <w:p>
+            <w:pPr>
+              <w:pStyle w:val="ListParagraph"/>
+              <w:numPr>
+                <w:ilvl w:val="1"/>
+                <w:numId w:val="12"/>
+              </w:numPr>
+            </w:pPr>
+            <w:r>
+              <w:t>Object Oriented Programming (OOP).</w:t>
+            </w:r>
+          </w:p>
+          <w:p>
+            <w:pPr>
+              <w:pStyle w:val="ListParagraph"/>
+              <w:numPr>
+                <w:ilvl w:val="1"/>
+                <w:numId w:val="12"/>
+              </w:numPr>
+            </w:pPr>
+            <w:r>
+              <w:t>Design Patterns.</w:t>
+            </w:r>
+          </w:p>
+          <w:p>
+            <w:pPr>
+              <w:pStyle w:val="ListParagraph"/>
+              <w:numPr>
+                <w:ilvl w:val="1"/>
+                <w:numId w:val="12"/>
+              </w:numPr>
+            </w:pPr>
+            <w:r>
+              <w:t>Agile Methodology.</w:t>
+            </w:r>
+          </w:p>
+          <w:p>
+            <w:pPr>
+              <w:pStyle w:val="ListParagraph"/>
+              <w:numPr>
+                <w:ilvl w:val="1"/>
+                <w:numId w:val="12"/>
+              </w:numPr>
+            </w:pPr>
+            <w:r>
+              <w:t>Software Development Life Cycle (SDLC).</w:t>
+            </w:r>
+          </w:p>
+          <w:p>
+            <w:pPr>
+              <w:pStyle w:val="ListParagraph"/>
+              <w:numPr>
+                <w:ilvl w:val="1"/>
+                <w:numId w:val="12"/>
+              </w:numPr>
+            </w:pPr>
+            <w:r>
+              <w:t>Unified Modeling Language (UML).</w:t>
+            </w:r>
+          </w:p>
+        </w:tc>
+        <w:tc>
+          <w:tcPr>
+            <w:tcW w:w="5019" w:type="dxa"/>
+          </w:tcPr>
+          <w:p>
+            <w:pPr>
+              <w:pStyle w:val="ListParagraph"/>
+              <w:numPr>
+                <w:ilvl w:val="0"/>
+                <w:numId w:val="14"/>
+              </w:numPr>
+            </w:pPr>
+            <w:r>
+              <w:t xml:space="preserve">Version Control System: </w:t>
+            </w:r>
+          </w:p>
+          <w:p>
+            <w:pPr>
+              <w:pStyle w:val="ListParagraph"/>
+              <w:numPr>
+                <w:ilvl w:val="1"/>
+                <w:numId w:val="14"/>
+              </w:numPr>
+            </w:pPr>
+            <w:r>
+              <w:t>Git</w:t>
+            </w:r>
+            <w:r>
+              <w:t>.</w:t>
             </w:r>
           </w:p>
           <w:p>
@@ -1796,11 +2149,11 @@
               <w:pStyle w:val="ListParagraph"/>
               <w:numPr>
                 <w:ilvl w:val="0"/>
-                <w:numId w:val="6"/>
+                <w:numId w:val="14"/>
               </w:numPr>
             </w:pPr>
             <w:r>
-              <w:t>Communicating with web services API (RESTFUL API).</w:t>
+              <w:t>Mobile Security.</w:t>
             </w:r>
           </w:p>
           <w:p>
@@ -1808,12 +2161,11 @@
               <w:pStyle w:val="ListParagraph"/>
               <w:numPr>
                 <w:ilvl w:val="0"/>
-                <w:numId w:val="6"/>
+                <w:numId w:val="14"/>
               </w:numPr>
-              <w:spacing w:after="160" w:line="259" w:lineRule="auto"/>
             </w:pPr>
             <w:r>
-              <w:t>Working with Google Maps and Google Places API.</w:t>
+              <w:t>Mobile Unit Testing.</w:t>
             </w:r>
           </w:p>
           <w:p>
@@ -1821,45 +2173,11 @@
               <w:pStyle w:val="ListParagraph"/>
               <w:numPr>
                 <w:ilvl w:val="0"/>
-                <w:numId w:val="6"/>
-              </w:numPr>
-              <w:spacing w:after="160" w:line="259" w:lineRule="auto"/>
-            </w:pPr>
-            <w:r>
-              <w:t>Familiar with Unit testing (Junit)</w:t>
-            </w:r>
-          </w:p>
-        </w:tc>
-        <w:tc>
-          <w:tcPr>
-            <w:tcW w:w="5827" w:type="dxa"/>
-            <w:vAlign w:val="center"/>
-          </w:tcPr>
-          <w:p>
-            <w:pPr>
-              <w:pStyle w:val="ListParagraph"/>
-              <w:numPr>
-                <w:ilvl w:val="0"/>
-                <w:numId w:val="3"/>
+                <w:numId w:val="14"/>
               </w:numPr>
             </w:pPr>
             <w:r>
-              <w:t>Design patterns (low-level principals</w:t>
-            </w:r>
-            <w:r>
-              <w:t xml:space="preserve">, </w:t>
-            </w:r>
-            <w:r>
-              <w:t>high-level principals</w:t>
-            </w:r>
-            <w:r>
-              <w:t>, MVC, MVP, MVVM</w:t>
-            </w:r>
-            <w:r>
-              <w:t>)</w:t>
-            </w:r>
-            <w:r>
-              <w:t>.</w:t>
+              <w:t>Data Structure and Algorithms.</w:t>
             </w:r>
           </w:p>
           <w:p>
@@ -1867,11 +2185,11 @@
               <w:pStyle w:val="ListParagraph"/>
               <w:numPr>
                 <w:ilvl w:val="0"/>
-                <w:numId w:val="3"/>
+                <w:numId w:val="14"/>
               </w:numPr>
             </w:pPr>
             <w:r>
-              <w:t>Familiar with XML &amp; Java API for XML processing.</w:t>
+              <w:t>Web Service (RESTful).</w:t>
             </w:r>
           </w:p>
           <w:p>
@@ -1879,11 +2197,11 @@
               <w:pStyle w:val="ListParagraph"/>
               <w:numPr>
                 <w:ilvl w:val="0"/>
-                <w:numId w:val="3"/>
+                <w:numId w:val="14"/>
               </w:numPr>
             </w:pPr>
             <w:r>
-              <w:t>Working with Version Control System (Git &amp; GitHub).</w:t>
+              <w:t>JSON.</w:t>
             </w:r>
           </w:p>
           <w:p>
@@ -1891,11 +2209,11 @@
               <w:pStyle w:val="ListParagraph"/>
               <w:numPr>
                 <w:ilvl w:val="0"/>
-                <w:numId w:val="3"/>
+                <w:numId w:val="14"/>
               </w:numPr>
             </w:pPr>
             <w:r>
-              <w:t>Applying Agile methodology (Scrum)</w:t>
+              <w:t>XML Fundamentals.</w:t>
             </w:r>
           </w:p>
           <w:p>
@@ -1903,17 +2221,34 @@
               <w:pStyle w:val="ListParagraph"/>
               <w:numPr>
                 <w:ilvl w:val="0"/>
-                <w:numId w:val="3"/>
+                <w:numId w:val="14"/>
               </w:numPr>
             </w:pPr>
             <w:r>
-              <w:t xml:space="preserve">Programming languages: Java, Kotlin, ObjectiveC, Swift, C, </w:t>
-            </w:r>
-            <w:proofErr w:type="gramStart"/>
-            <w:r>
-              <w:t>C++ .</w:t>
-            </w:r>
-            <w:proofErr w:type="gramEnd"/>
+              <w:t>Client- Side Technology:</w:t>
+            </w:r>
+          </w:p>
+          <w:p>
+            <w:pPr>
+              <w:pStyle w:val="ListParagraph"/>
+              <w:numPr>
+                <w:ilvl w:val="1"/>
+                <w:numId w:val="14"/>
+              </w:numPr>
+            </w:pPr>
+            <w:r>
+              <w:t>HTML &amp; CSS.</w:t>
+            </w:r>
+          </w:p>
+          <w:p>
+            <w:pPr>
+              <w:pStyle w:val="ListParagraph"/>
+            </w:pPr>
+          </w:p>
+          <w:p>
+            <w:r>
+              <w:t xml:space="preserve"> </w:t>
+            </w:r>
           </w:p>
         </w:tc>
       </w:tr>
@@ -2369,50 +2704,160 @@
         </w:tc>
       </w:tr>
     </w:tbl>
+    <w:tbl>
+      <w:tblPr>
+        <w:tblStyle w:val="TableGrid"/>
+        <w:tblW w:w="0" w:type="auto"/>
+        <w:tblInd w:w="175" w:type="dxa"/>
+        <w:tblBorders>
+          <w:top w:val="none" w:sz="0" w:space="0" w:color="auto"/>
+          <w:left w:val="none" w:sz="0" w:space="0" w:color="auto"/>
+          <w:bottom w:val="none" w:sz="0" w:space="0" w:color="auto"/>
+          <w:right w:val="none" w:sz="0" w:space="0" w:color="auto"/>
+          <w:insideH w:val="none" w:sz="0" w:space="0" w:color="auto"/>
+          <w:insideV w:val="none" w:sz="0" w:space="0" w:color="auto"/>
+        </w:tblBorders>
+        <w:tblLook w:val="04A0" w:firstRow="1" w:lastRow="0" w:firstColumn="1" w:lastColumn="0" w:noHBand="0" w:noVBand="1"/>
+      </w:tblPr>
+      <w:tblGrid>
+        <w:gridCol w:w="3960"/>
+        <w:gridCol w:w="4320"/>
+      </w:tblGrid>
+      <w:tr>
+        <w:trPr>
+          <w:trHeight w:val="298"/>
+        </w:trPr>
+        <w:tc>
+          <w:tcPr>
+            <w:tcW w:w="3960" w:type="dxa"/>
+          </w:tcPr>
+          <w:p>
+            <w:pPr>
+              <w:pStyle w:val="ListParagraph"/>
+              <w:numPr>
+                <w:ilvl w:val="0"/>
+                <w:numId w:val="3"/>
+              </w:numPr>
+            </w:pPr>
+            <w:r>
+              <w:t>R</w:t>
+            </w:r>
+            <w:r>
+              <w:t>esearch abilities and self-learning.</w:t>
+            </w:r>
+          </w:p>
+          <w:p>
+            <w:pPr>
+              <w:pStyle w:val="ListParagraph"/>
+              <w:numPr>
+                <w:ilvl w:val="0"/>
+                <w:numId w:val="3"/>
+              </w:numPr>
+            </w:pPr>
+            <w:r>
+              <w:t>Team work.</w:t>
+            </w:r>
+          </w:p>
+        </w:tc>
+        <w:tc>
+          <w:tcPr>
+            <w:tcW w:w="4320" w:type="dxa"/>
+          </w:tcPr>
+          <w:p>
+            <w:pPr>
+              <w:pStyle w:val="ListParagraph"/>
+              <w:numPr>
+                <w:ilvl w:val="0"/>
+                <w:numId w:val="5"/>
+              </w:numPr>
+            </w:pPr>
+            <w:r>
+              <w:t>Effective communication skills.</w:t>
+            </w:r>
+          </w:p>
+          <w:p>
+            <w:pPr>
+              <w:pStyle w:val="ListParagraph"/>
+              <w:numPr>
+                <w:ilvl w:val="0"/>
+                <w:numId w:val="5"/>
+              </w:numPr>
+            </w:pPr>
+            <w:r>
+              <w:t>Presentation skills.</w:t>
+            </w:r>
+          </w:p>
+        </w:tc>
+      </w:tr>
+    </w:tbl>
+    <w:tbl>
+      <w:tblPr>
+        <w:tblStyle w:val="TableGrid"/>
+        <w:tblpPr w:leftFromText="180" w:rightFromText="180" w:vertAnchor="text" w:horzAnchor="page" w:tblpX="3099" w:tblpY="522"/>
+        <w:tblW w:w="0" w:type="auto"/>
+        <w:tblBorders>
+          <w:top w:val="none" w:sz="0" w:space="0" w:color="auto"/>
+          <w:left w:val="none" w:sz="0" w:space="0" w:color="auto"/>
+          <w:bottom w:val="none" w:sz="0" w:space="0" w:color="auto"/>
+          <w:right w:val="none" w:sz="0" w:space="0" w:color="auto"/>
+          <w:insideH w:val="none" w:sz="0" w:space="0" w:color="auto"/>
+          <w:insideV w:val="none" w:sz="0" w:space="0" w:color="auto"/>
+        </w:tblBorders>
+        <w:tblLook w:val="04A0" w:firstRow="1" w:lastRow="0" w:firstColumn="1" w:lastColumn="0" w:noHBand="0" w:noVBand="1"/>
+      </w:tblPr>
+      <w:tblGrid>
+        <w:gridCol w:w="3955"/>
+        <w:gridCol w:w="4500"/>
+      </w:tblGrid>
+      <w:tr>
+        <w:trPr>
+          <w:trHeight w:val="251"/>
+        </w:trPr>
+        <w:tc>
+          <w:tcPr>
+            <w:tcW w:w="3955" w:type="dxa"/>
+          </w:tcPr>
+          <w:p>
+            <w:pPr>
+              <w:pStyle w:val="ListParagraph"/>
+              <w:numPr>
+                <w:ilvl w:val="0"/>
+                <w:numId w:val="2"/>
+              </w:numPr>
+            </w:pPr>
+            <w:r>
+              <w:t>English: Very good.</w:t>
+            </w:r>
+          </w:p>
+        </w:tc>
+        <w:tc>
+          <w:tcPr>
+            <w:tcW w:w="4500" w:type="dxa"/>
+          </w:tcPr>
+          <w:p>
+            <w:pPr>
+              <w:pStyle w:val="ListParagraph"/>
+              <w:numPr>
+                <w:ilvl w:val="0"/>
+                <w:numId w:val="1"/>
+              </w:numPr>
+            </w:pPr>
+            <w:r>
+              <w:t>Arabic: Native.</w:t>
+            </w:r>
+          </w:p>
+        </w:tc>
+      </w:tr>
+    </w:tbl>
     <w:p>
       <w:pPr>
         <w:ind w:left="720"/>
       </w:pPr>
       <w:r>
-        <w:t>Effective communication skills.</w:t>
-      </w:r>
-    </w:p>
-    <w:p>
-      <w:pPr>
-        <w:ind w:left="720"/>
-      </w:pPr>
-      <w:r>
-        <w:t>Presentation skills.</w:t>
-      </w:r>
-    </w:p>
-    <w:p>
-      <w:pPr>
-        <w:ind w:left="720"/>
-      </w:pPr>
-      <w:r>
         <w:tab/>
       </w:r>
       <w:r>
         <w:tab/>
-        <w:t>Team work.</w:t>
-      </w:r>
-    </w:p>
-    <w:p>
-      <w:pPr>
-        <w:ind w:left="720"/>
-      </w:pPr>
-      <w:r>
-        <w:tab/>
-      </w:r>
-      <w:r>
-        <w:tab/>
-        <w:t xml:space="preserve">Good research abilities and </w:t>
-      </w:r>
-      <w:r>
-        <w:t>self-learning</w:t>
-      </w:r>
-      <w:r>
-        <w:t>.</w:t>
       </w:r>
     </w:p>
     <w:tbl>
@@ -2456,45 +2901,17 @@
             <w:r>
               <w:rPr>
                 <w:rStyle w:val="IntenseReference"/>
-                <w:sz w:val="32"/>
-                <w:szCs w:val="32"/>
-              </w:rPr>
-              <w:t xml:space="preserve"> </w:t>
-            </w:r>
-            <w:r>
-              <w:rPr>
-                <w:rStyle w:val="IntenseReference"/>
                 <w:color w:val="FFFFFF" w:themeColor="background1"/>
                 <w:sz w:val="32"/>
                 <w:szCs w:val="32"/>
               </w:rPr>
-              <w:t>skills</w:t>
+              <w:t>s</w:t>
             </w:r>
           </w:p>
         </w:tc>
       </w:tr>
     </w:tbl>
-    <w:p>
-      <w:pPr>
-        <w:ind w:left="720"/>
-      </w:pPr>
-      <w:r>
-        <w:t>Arabic: Native.</w:t>
-      </w:r>
-    </w:p>
-    <w:p>
-      <w:pPr>
-        <w:ind w:left="720"/>
-      </w:pPr>
-      <w:r>
-        <w:t>English: Very good.</w:t>
-      </w:r>
-    </w:p>
-    <w:p>
-      <w:pPr>
-        <w:ind w:left="720"/>
-      </w:pPr>
-    </w:p>
+    <w:p/>
     <w:tbl>
       <w:tblPr>
         <w:tblStyle w:val="TableGrid"/>
@@ -2601,129 +3018,6 @@
       <w:r>
         <w:t>Hobbies: reading, watching movies.</w:t>
       </w:r>
-    </w:p>
-    <w:p/>
-    <w:tbl>
-      <w:tblPr>
-        <w:tblStyle w:val="TableGrid"/>
-        <w:tblpPr w:leftFromText="180" w:rightFromText="180" w:vertAnchor="text" w:tblpY="1"/>
-        <w:tblOverlap w:val="never"/>
-        <w:tblW w:w="0" w:type="auto"/>
-        <w:tblLook w:val="04A0" w:firstRow="1" w:lastRow="0" w:firstColumn="1" w:lastColumn="0" w:noHBand="0" w:noVBand="1"/>
-      </w:tblPr>
-      <w:tblGrid>
-        <w:gridCol w:w="1885"/>
-      </w:tblGrid>
-      <w:tr>
-        <w:trPr>
-          <w:trHeight w:val="437"/>
-        </w:trPr>
-        <w:tc>
-          <w:tcPr>
-            <w:tcW w:w="1885" w:type="dxa"/>
-            <w:shd w:val="clear" w:color="auto" w:fill="000000" w:themeFill="text1"/>
-            <w:vAlign w:val="center"/>
-          </w:tcPr>
-          <w:p>
-            <w:pPr>
-              <w:rPr>
-                <w:rStyle w:val="IntenseReference"/>
-                <w:sz w:val="32"/>
-                <w:szCs w:val="32"/>
-              </w:rPr>
-            </w:pPr>
-            <w:r>
-              <w:rPr>
-                <w:rStyle w:val="IntenseReference"/>
-                <w:color w:val="FFFFFF" w:themeColor="background1"/>
-                <w:sz w:val="32"/>
-                <w:szCs w:val="32"/>
-              </w:rPr>
-              <w:t>personal</w:t>
-            </w:r>
-            <w:r>
-              <w:rPr>
-                <w:rStyle w:val="IntenseReference"/>
-                <w:sz w:val="32"/>
-                <w:szCs w:val="32"/>
-              </w:rPr>
-              <w:t xml:space="preserve"> </w:t>
-            </w:r>
-            <w:r>
-              <w:rPr>
-                <w:rStyle w:val="IntenseReference"/>
-                <w:color w:val="FFFFFF" w:themeColor="background1"/>
-                <w:sz w:val="32"/>
-                <w:szCs w:val="32"/>
-              </w:rPr>
-              <w:t>information</w:t>
-            </w:r>
-          </w:p>
-        </w:tc>
-      </w:tr>
-    </w:tbl>
-    <w:p>
-      <w:pPr>
-        <w:ind w:left="720"/>
-      </w:pPr>
-      <w:r>
-        <w:t xml:space="preserve">  </w:t>
-      </w:r>
-      <w:r>
-        <w:t>Date of birth: 1-10-1994.</w:t>
-      </w:r>
-    </w:p>
-    <w:p>
-      <w:pPr>
-        <w:ind w:left="720"/>
-      </w:pPr>
-      <w:r>
-        <w:t xml:space="preserve">  </w:t>
-      </w:r>
-      <w:r>
-        <w:t>Nationality: Egyptian.</w:t>
-      </w:r>
-    </w:p>
-    <w:p>
-      <w:pPr>
-        <w:ind w:left="720"/>
-      </w:pPr>
-      <w:r>
-        <w:tab/>
-        <w:t xml:space="preserve">  </w:t>
-      </w:r>
-      <w:r>
-        <w:t xml:space="preserve">          </w:t>
-      </w:r>
-      <w:r>
-        <w:t xml:space="preserve"> </w:t>
-      </w:r>
-      <w:r>
-        <w:t xml:space="preserve">  </w:t>
-      </w:r>
-      <w:r>
-        <w:t>Military status: completed as a soldier.</w:t>
-      </w:r>
-    </w:p>
-    <w:p>
-      <w:pPr>
-        <w:ind w:left="720"/>
-      </w:pPr>
-      <w:r>
-        <w:tab/>
-        <w:t xml:space="preserve">             </w:t>
-      </w:r>
-      <w:r>
-        <w:t xml:space="preserve">  </w:t>
-      </w:r>
-      <w:r>
-        <w:t xml:space="preserve">Valid Car License. </w:t>
-      </w:r>
-    </w:p>
-    <w:p>
-      <w:pPr>
-        <w:ind w:left="720"/>
-      </w:pPr>
     </w:p>
     <w:tbl>
       <w:tblPr>
@@ -2761,6 +3055,156 @@
                 <w:sz w:val="32"/>
                 <w:szCs w:val="32"/>
               </w:rPr>
+              <w:t>personal</w:t>
+            </w:r>
+            <w:r>
+              <w:rPr>
+                <w:rStyle w:val="IntenseReference"/>
+                <w:sz w:val="32"/>
+                <w:szCs w:val="32"/>
+              </w:rPr>
+              <w:t xml:space="preserve"> </w:t>
+            </w:r>
+            <w:r>
+              <w:rPr>
+                <w:rStyle w:val="IntenseReference"/>
+                <w:color w:val="FFFFFF" w:themeColor="background1"/>
+                <w:sz w:val="32"/>
+                <w:szCs w:val="32"/>
+              </w:rPr>
+              <w:t>information</w:t>
+            </w:r>
+          </w:p>
+        </w:tc>
+      </w:tr>
+    </w:tbl>
+    <w:tbl>
+      <w:tblPr>
+        <w:tblStyle w:val="TableGrid"/>
+        <w:tblpPr w:leftFromText="180" w:rightFromText="180" w:vertAnchor="text" w:horzAnchor="page" w:tblpX="2756" w:tblpY="73"/>
+        <w:tblW w:w="0" w:type="auto"/>
+        <w:tblBorders>
+          <w:top w:val="none" w:sz="0" w:space="0" w:color="auto"/>
+          <w:left w:val="none" w:sz="0" w:space="0" w:color="auto"/>
+          <w:bottom w:val="none" w:sz="0" w:space="0" w:color="auto"/>
+          <w:right w:val="none" w:sz="0" w:space="0" w:color="auto"/>
+          <w:insideH w:val="none" w:sz="0" w:space="0" w:color="auto"/>
+          <w:insideV w:val="none" w:sz="0" w:space="0" w:color="auto"/>
+        </w:tblBorders>
+        <w:tblLook w:val="04A0" w:firstRow="1" w:lastRow="0" w:firstColumn="1" w:lastColumn="0" w:noHBand="0" w:noVBand="1"/>
+      </w:tblPr>
+      <w:tblGrid>
+        <w:gridCol w:w="3955"/>
+        <w:gridCol w:w="4330"/>
+      </w:tblGrid>
+      <w:tr>
+        <w:trPr>
+          <w:trHeight w:val="252"/>
+        </w:trPr>
+        <w:tc>
+          <w:tcPr>
+            <w:tcW w:w="3955" w:type="dxa"/>
+          </w:tcPr>
+          <w:p>
+            <w:pPr>
+              <w:pStyle w:val="ListParagraph"/>
+              <w:numPr>
+                <w:ilvl w:val="0"/>
+                <w:numId w:val="7"/>
+              </w:numPr>
+            </w:pPr>
+            <w:r>
+              <w:t>Date of birth: 1-10-1994.</w:t>
+            </w:r>
+          </w:p>
+          <w:p>
+            <w:pPr>
+              <w:pStyle w:val="ListParagraph"/>
+              <w:numPr>
+                <w:ilvl w:val="0"/>
+                <w:numId w:val="7"/>
+              </w:numPr>
+            </w:pPr>
+            <w:r>
+              <w:t>Nationality: Egyptian.</w:t>
+            </w:r>
+          </w:p>
+        </w:tc>
+        <w:tc>
+          <w:tcPr>
+            <w:tcW w:w="4330" w:type="dxa"/>
+          </w:tcPr>
+          <w:p>
+            <w:pPr>
+              <w:pStyle w:val="ListParagraph"/>
+              <w:numPr>
+                <w:ilvl w:val="0"/>
+                <w:numId w:val="6"/>
+              </w:numPr>
+            </w:pPr>
+            <w:r>
+              <w:t>Military status: completed as a soldier.</w:t>
+            </w:r>
+          </w:p>
+          <w:p>
+            <w:pPr>
+              <w:pStyle w:val="ListParagraph"/>
+              <w:numPr>
+                <w:ilvl w:val="0"/>
+                <w:numId w:val="6"/>
+              </w:numPr>
+            </w:pPr>
+            <w:r>
+              <w:t>Valid Car License.</w:t>
+            </w:r>
+          </w:p>
+        </w:tc>
+      </w:tr>
+    </w:tbl>
+    <w:p>
+      <w:pPr>
+        <w:ind w:left="720"/>
+      </w:pPr>
+      <w:r>
+        <w:t xml:space="preserve">  </w:t>
+      </w:r>
+    </w:p>
+    <w:tbl>
+      <w:tblPr>
+        <w:tblStyle w:val="TableGrid"/>
+        <w:tblpPr w:leftFromText="180" w:rightFromText="180" w:vertAnchor="text" w:tblpY="1"/>
+        <w:tblOverlap w:val="never"/>
+        <w:tblW w:w="0" w:type="auto"/>
+        <w:tblLook w:val="04A0" w:firstRow="1" w:lastRow="0" w:firstColumn="1" w:lastColumn="0" w:noHBand="0" w:noVBand="1"/>
+      </w:tblPr>
+      <w:tblGrid>
+        <w:gridCol w:w="1885"/>
+      </w:tblGrid>
+      <w:tr>
+        <w:trPr>
+          <w:trHeight w:val="437"/>
+        </w:trPr>
+        <w:tc>
+          <w:tcPr>
+            <w:tcW w:w="1885" w:type="dxa"/>
+            <w:shd w:val="clear" w:color="auto" w:fill="000000" w:themeFill="text1"/>
+            <w:vAlign w:val="center"/>
+          </w:tcPr>
+          <w:p>
+            <w:pPr>
+              <w:rPr>
+                <w:rStyle w:val="IntenseReference"/>
+                <w:sz w:val="32"/>
+                <w:szCs w:val="32"/>
+              </w:rPr>
+            </w:pPr>
+            <w:r>
+              <w:rPr>
+                <w:rStyle w:val="IntenseReference"/>
+                <w:color w:val="FFFFFF" w:themeColor="background1"/>
+                <w:sz w:val="32"/>
+                <w:szCs w:val="32"/>
+              </w:rPr>
               <w:t>references</w:t>
             </w:r>
           </w:p>
@@ -2844,19 +3288,20 @@
 <file path=word/numbering.xml><?xml version="1.0" encoding="utf-8"?>
 <w:numbering xmlns:wpc="http://schemas.microsoft.com/office/word/2010/wordprocessingCanvas" xmlns:cx="http://schemas.microsoft.com/office/drawing/2014/chartex" xmlns:cx1="http://schemas.microsoft.com/office/drawing/2015/9/8/chartex" xmlns:cx2="http://schemas.microsoft.com/office/drawing/2015/10/21/chartex" xmlns:cx3="http://schemas.microsoft.com/office/drawing/2016/5/9/chartex" xmlns:cx4="http://schemas.microsoft.com/office/drawing/2016/5/10/chartex" xmlns:cx5="http://schemas.microsoft.com/office/drawing/2016/5/11/chartex" xmlns:cx6="http://schemas.microsoft.com/office/drawing/2016/5/12/chartex" xmlns:cx7="http://schemas.microsoft.com/office/drawing/2016/5/13/chartex" xmlns:cx8="http://schemas.microsoft.com/office/drawing/2016/5/14/chartex" xmlns:mc="http://schemas.openxmlformats.org/markup-compatibility/2006" xmlns:aink="http://schemas.microsoft.com/office/drawing/2016/ink" xmlns:am3d="http://schemas.microsoft.com/office/drawing/2017/model3d" xmlns:o="urn:schemas-microsoft-com:office:office" xmlns:r="http://schemas.openxmlformats.org/officeDocument/2006/relationships" xmlns:m="http://schemas.openxmlformats.org/officeDocument/2006/math" xmlns:v="urn:schemas-microsoft-com:vml" xmlns:wp14="http://schemas.microsoft.com/office/word/2010/wordprocessingDrawing" xmlns:wp="http://schemas.openxmlformats.org/drawingml/2006/wordprocessingDrawing" xmlns:w10="urn:schemas-microsoft-com:office:word" xmlns:w="http://schemas.openxmlformats.org/wordprocessingml/2006/main" xmlns:w14="http://schemas.microsoft.com/office/word/2010/wordml" xmlns:w15="http://schemas.microsoft.com/office/word/2012/wordml" xmlns:w16cex="http://schemas.microsoft.com/office/word/2018/wordml/cex" xmlns:w16cid="http://schemas.microsoft.com/office/word/2016/wordml/cid" xmlns:w16="http://schemas.microsoft.com/office/word/2018/wordml" xmlns:w16se="http://schemas.microsoft.com/office/word/2015/wordml/symex" xmlns:wpg="http://schemas.microsoft.com/office/word/2010/wordprocessingGroup" xmlns:wpi="http://schemas.microsoft.com/office/word/2010/wordprocessingInk" xmlns:wne="http://schemas.microsoft.com/office/word/2006/wordml" xmlns:wps="http://schemas.microsoft.com/office/word/2010/wordprocessingShape" mc:Ignorable="w14 w15 w16se w16cid w16 w16cex wp14">
   <w:abstractNum w:abstractNumId="0" w15:restartNumberingAfterBreak="0">
-    <w:nsid w:val="08FB2B61"/>
+    <w:nsid w:val="03CE1606"/>
     <w:multiLevelType w:val="hybridMultilevel"/>
-    <w:tmpl w:val="DFAC79DE"/>
-    <w:lvl w:ilvl="0" w:tplc="04090001">
-      <w:start w:val="1"/>
-      <w:numFmt w:val="bullet"/>
+    <w:tmpl w:val="1AFC781A"/>
+    <w:lvl w:ilvl="0" w:tplc="53D2165C">
+      <w:start w:val="1"/>
+      <w:numFmt w:val="bullet"/>
+      <w:suff w:val="space"/>
       <w:lvlText w:val=""/>
       <w:lvlJc w:val="left"/>
       <w:pPr>
-        <w:ind w:left="720" w:hanging="360"/>
-      </w:pPr>
-      <w:rPr>
-        <w:rFonts w:ascii="Symbol" w:hAnsi="Symbol" w:cs="Symbol" w:hint="default"/>
+        <w:ind w:left="216" w:firstLine="0"/>
+      </w:pPr>
+      <w:rPr>
+        <w:rFonts w:ascii="Symbol" w:hAnsi="Symbol" w:hint="default"/>
       </w:rPr>
     </w:lvl>
     <w:lvl w:ilvl="1" w:tplc="04090003" w:tentative="1">
@@ -2957,22 +3402,22 @@
     </w:lvl>
   </w:abstractNum>
   <w:abstractNum w:abstractNumId="1" w15:restartNumberingAfterBreak="0">
-    <w:nsid w:val="0D2D1FF1"/>
+    <w:nsid w:val="130F47ED"/>
     <w:multiLevelType w:val="hybridMultilevel"/>
-    <w:tmpl w:val="46C453A4"/>
-    <w:lvl w:ilvl="0" w:tplc="04090001">
-      <w:start w:val="1"/>
-      <w:numFmt w:val="bullet"/>
-      <w:lvlText w:val=""/>
+    <w:tmpl w:val="3544BE5E"/>
+    <w:lvl w:ilvl="0" w:tplc="04090003">
+      <w:start w:val="1"/>
+      <w:numFmt w:val="bullet"/>
+      <w:lvlText w:val="o"/>
       <w:lvlJc w:val="left"/>
       <w:pPr>
         <w:ind w:left="720" w:hanging="360"/>
       </w:pPr>
       <w:rPr>
-        <w:rFonts w:ascii="Symbol" w:hAnsi="Symbol" w:cs="Symbol" w:hint="default"/>
-      </w:rPr>
-    </w:lvl>
-    <w:lvl w:ilvl="1" w:tplc="04090003" w:tentative="1">
+        <w:rFonts w:ascii="Courier New" w:hAnsi="Courier New" w:cs="Courier New" w:hint="default"/>
+      </w:rPr>
+    </w:lvl>
+    <w:lvl w:ilvl="1" w:tplc="04090003">
       <w:start w:val="1"/>
       <w:numFmt w:val="bullet"/>
       <w:lvlText w:val="o"/>
@@ -3070,16 +3515,17 @@
     </w:lvl>
   </w:abstractNum>
   <w:abstractNum w:abstractNumId="2" w15:restartNumberingAfterBreak="0">
-    <w:nsid w:val="2E2A3294"/>
+    <w:nsid w:val="14326928"/>
     <w:multiLevelType w:val="hybridMultilevel"/>
-    <w:tmpl w:val="506E26A4"/>
-    <w:lvl w:ilvl="0" w:tplc="04090001">
-      <w:start w:val="1"/>
-      <w:numFmt w:val="bullet"/>
+    <w:tmpl w:val="CF1CF3A0"/>
+    <w:lvl w:ilvl="0" w:tplc="8C866A30">
+      <w:start w:val="1"/>
+      <w:numFmt w:val="bullet"/>
+      <w:suff w:val="space"/>
       <w:lvlText w:val=""/>
       <w:lvlJc w:val="left"/>
       <w:pPr>
-        <w:ind w:left="720" w:hanging="360"/>
+        <w:ind w:left="216" w:firstLine="0"/>
       </w:pPr>
       <w:rPr>
         <w:rFonts w:ascii="Symbol" w:hAnsi="Symbol" w:hint="default"/>
@@ -3106,7 +3552,7 @@
         <w:ind w:left="2160" w:hanging="360"/>
       </w:pPr>
       <w:rPr>
-        <w:rFonts w:ascii="Wingdings" w:hAnsi="Wingdings" w:hint="default"/>
+        <w:rFonts w:ascii="Wingdings" w:hAnsi="Wingdings" w:cs="Wingdings" w:hint="default"/>
       </w:rPr>
     </w:lvl>
     <w:lvl w:ilvl="3" w:tplc="04090001" w:tentative="1">
@@ -3118,10 +3564,10 @@
         <w:ind w:left="2880" w:hanging="360"/>
       </w:pPr>
       <w:rPr>
-        <w:rFonts w:ascii="Symbol" w:hAnsi="Symbol" w:hint="default"/>
-      </w:rPr>
-    </w:lvl>
-    <w:lvl w:ilvl="4" w:tplc="04090003">
+        <w:rFonts w:ascii="Symbol" w:hAnsi="Symbol" w:cs="Symbol" w:hint="default"/>
+      </w:rPr>
+    </w:lvl>
+    <w:lvl w:ilvl="4" w:tplc="04090003" w:tentative="1">
       <w:start w:val="1"/>
       <w:numFmt w:val="bullet"/>
       <w:lvlText w:val="o"/>
@@ -3142,7 +3588,7 @@
         <w:ind w:left="4320" w:hanging="360"/>
       </w:pPr>
       <w:rPr>
-        <w:rFonts w:ascii="Wingdings" w:hAnsi="Wingdings" w:hint="default"/>
+        <w:rFonts w:ascii="Wingdings" w:hAnsi="Wingdings" w:cs="Wingdings" w:hint="default"/>
       </w:rPr>
     </w:lvl>
     <w:lvl w:ilvl="6" w:tplc="04090001" w:tentative="1">
@@ -3154,7 +3600,7 @@
         <w:ind w:left="5040" w:hanging="360"/>
       </w:pPr>
       <w:rPr>
-        <w:rFonts w:ascii="Symbol" w:hAnsi="Symbol" w:hint="default"/>
+        <w:rFonts w:ascii="Symbol" w:hAnsi="Symbol" w:cs="Symbol" w:hint="default"/>
       </w:rPr>
     </w:lvl>
     <w:lvl w:ilvl="7" w:tplc="04090003" w:tentative="1">
@@ -3178,14 +3624,14 @@
         <w:ind w:left="6480" w:hanging="360"/>
       </w:pPr>
       <w:rPr>
-        <w:rFonts w:ascii="Wingdings" w:hAnsi="Wingdings" w:hint="default"/>
+        <w:rFonts w:ascii="Wingdings" w:hAnsi="Wingdings" w:cs="Wingdings" w:hint="default"/>
       </w:rPr>
     </w:lvl>
   </w:abstractNum>
   <w:abstractNum w:abstractNumId="3" w15:restartNumberingAfterBreak="0">
-    <w:nsid w:val="3CD20B31"/>
+    <w:nsid w:val="1A0D08D5"/>
     <w:multiLevelType w:val="hybridMultilevel"/>
-    <w:tmpl w:val="F752C2E8"/>
+    <w:tmpl w:val="1CD21AE6"/>
     <w:lvl w:ilvl="0" w:tplc="04090001">
       <w:start w:val="1"/>
       <w:numFmt w:val="bullet"/>
@@ -3296,58 +3742,59 @@
     </w:lvl>
   </w:abstractNum>
   <w:abstractNum w:abstractNumId="4" w15:restartNumberingAfterBreak="0">
-    <w:nsid w:val="579A72AF"/>
+    <w:nsid w:val="1A1E1BD0"/>
     <w:multiLevelType w:val="hybridMultilevel"/>
-    <w:tmpl w:val="FC8E9260"/>
-    <w:lvl w:ilvl="0" w:tplc="04090001">
-      <w:start w:val="1"/>
-      <w:numFmt w:val="bullet"/>
+    <w:tmpl w:val="67F6A342"/>
+    <w:lvl w:ilvl="0" w:tplc="C87CC968">
+      <w:start w:val="1"/>
+      <w:numFmt w:val="bullet"/>
+      <w:suff w:val="space"/>
       <w:lvlText w:val=""/>
       <w:lvlJc w:val="left"/>
       <w:pPr>
-        <w:ind w:left="720" w:hanging="360"/>
+        <w:ind w:left="72" w:firstLine="288"/>
+      </w:pPr>
+      <w:rPr>
+        <w:rFonts w:ascii="Symbol" w:hAnsi="Symbol" w:hint="default"/>
+      </w:rPr>
+    </w:lvl>
+    <w:lvl w:ilvl="1" w:tplc="04090003" w:tentative="1">
+      <w:start w:val="1"/>
+      <w:numFmt w:val="bullet"/>
+      <w:lvlText w:val="o"/>
+      <w:lvlJc w:val="left"/>
+      <w:pPr>
+        <w:ind w:left="1440" w:hanging="360"/>
+      </w:pPr>
+      <w:rPr>
+        <w:rFonts w:ascii="Courier New" w:hAnsi="Courier New" w:cs="Courier New" w:hint="default"/>
+      </w:rPr>
+    </w:lvl>
+    <w:lvl w:ilvl="2" w:tplc="04090005" w:tentative="1">
+      <w:start w:val="1"/>
+      <w:numFmt w:val="bullet"/>
+      <w:lvlText w:val=""/>
+      <w:lvlJc w:val="left"/>
+      <w:pPr>
+        <w:ind w:left="2160" w:hanging="360"/>
+      </w:pPr>
+      <w:rPr>
+        <w:rFonts w:ascii="Wingdings" w:hAnsi="Wingdings" w:cs="Wingdings" w:hint="default"/>
+      </w:rPr>
+    </w:lvl>
+    <w:lvl w:ilvl="3" w:tplc="04090001" w:tentative="1">
+      <w:start w:val="1"/>
+      <w:numFmt w:val="bullet"/>
+      <w:lvlText w:val=""/>
+      <w:lvlJc w:val="left"/>
+      <w:pPr>
+        <w:ind w:left="2880" w:hanging="360"/>
       </w:pPr>
       <w:rPr>
         <w:rFonts w:ascii="Symbol" w:hAnsi="Symbol" w:cs="Symbol" w:hint="default"/>
       </w:rPr>
     </w:lvl>
-    <w:lvl w:ilvl="1" w:tplc="04090003" w:tentative="1">
-      <w:start w:val="1"/>
-      <w:numFmt w:val="bullet"/>
-      <w:lvlText w:val="o"/>
-      <w:lvlJc w:val="left"/>
-      <w:pPr>
-        <w:ind w:left="1440" w:hanging="360"/>
-      </w:pPr>
-      <w:rPr>
-        <w:rFonts w:ascii="Courier New" w:hAnsi="Courier New" w:cs="Courier New" w:hint="default"/>
-      </w:rPr>
-    </w:lvl>
-    <w:lvl w:ilvl="2" w:tplc="04090005">
-      <w:start w:val="1"/>
-      <w:numFmt w:val="bullet"/>
-      <w:lvlText w:val=""/>
-      <w:lvlJc w:val="left"/>
-      <w:pPr>
-        <w:ind w:left="2160" w:hanging="360"/>
-      </w:pPr>
-      <w:rPr>
-        <w:rFonts w:ascii="Wingdings" w:hAnsi="Wingdings" w:cs="Wingdings" w:hint="default"/>
-      </w:rPr>
-    </w:lvl>
-    <w:lvl w:ilvl="3" w:tplc="04090001" w:tentative="1">
-      <w:start w:val="1"/>
-      <w:numFmt w:val="bullet"/>
-      <w:lvlText w:val=""/>
-      <w:lvlJc w:val="left"/>
-      <w:pPr>
-        <w:ind w:left="2880" w:hanging="360"/>
-      </w:pPr>
-      <w:rPr>
-        <w:rFonts w:ascii="Symbol" w:hAnsi="Symbol" w:cs="Symbol" w:hint="default"/>
-      </w:rPr>
-    </w:lvl>
-    <w:lvl w:ilvl="4" w:tplc="04090003">
+    <w:lvl w:ilvl="4" w:tplc="04090003" w:tentative="1">
       <w:start w:val="1"/>
       <w:numFmt w:val="bullet"/>
       <w:lvlText w:val="o"/>
@@ -3409,16 +3856,17 @@
     </w:lvl>
   </w:abstractNum>
   <w:abstractNum w:abstractNumId="5" w15:restartNumberingAfterBreak="0">
-    <w:nsid w:val="6012686A"/>
+    <w:nsid w:val="231E7D74"/>
     <w:multiLevelType w:val="hybridMultilevel"/>
-    <w:tmpl w:val="426218B2"/>
-    <w:lvl w:ilvl="0" w:tplc="04090001">
-      <w:start w:val="1"/>
-      <w:numFmt w:val="bullet"/>
+    <w:tmpl w:val="5AAA89F0"/>
+    <w:lvl w:ilvl="0" w:tplc="9258A506">
+      <w:start w:val="1"/>
+      <w:numFmt w:val="bullet"/>
+      <w:suff w:val="space"/>
       <w:lvlText w:val=""/>
       <w:lvlJc w:val="left"/>
       <w:pPr>
-        <w:ind w:left="720" w:hanging="360"/>
+        <w:ind w:left="72" w:firstLine="216"/>
       </w:pPr>
       <w:rPr>
         <w:rFonts w:ascii="Symbol" w:hAnsi="Symbol" w:hint="default"/>
@@ -3445,7 +3893,7 @@
         <w:ind w:left="2160" w:hanging="360"/>
       </w:pPr>
       <w:rPr>
-        <w:rFonts w:ascii="Wingdings" w:hAnsi="Wingdings" w:hint="default"/>
+        <w:rFonts w:ascii="Wingdings" w:hAnsi="Wingdings" w:cs="Wingdings" w:hint="default"/>
       </w:rPr>
     </w:lvl>
     <w:lvl w:ilvl="3" w:tplc="04090001" w:tentative="1">
@@ -3457,7 +3905,7 @@
         <w:ind w:left="2880" w:hanging="360"/>
       </w:pPr>
       <w:rPr>
-        <w:rFonts w:ascii="Symbol" w:hAnsi="Symbol" w:hint="default"/>
+        <w:rFonts w:ascii="Symbol" w:hAnsi="Symbol" w:cs="Symbol" w:hint="default"/>
       </w:rPr>
     </w:lvl>
     <w:lvl w:ilvl="4" w:tplc="04090003" w:tentative="1">
@@ -3481,7 +3929,7 @@
         <w:ind w:left="4320" w:hanging="360"/>
       </w:pPr>
       <w:rPr>
-        <w:rFonts w:ascii="Wingdings" w:hAnsi="Wingdings" w:hint="default"/>
+        <w:rFonts w:ascii="Wingdings" w:hAnsi="Wingdings" w:cs="Wingdings" w:hint="default"/>
       </w:rPr>
     </w:lvl>
     <w:lvl w:ilvl="6" w:tplc="04090001" w:tentative="1">
@@ -3493,7 +3941,7 @@
         <w:ind w:left="5040" w:hanging="360"/>
       </w:pPr>
       <w:rPr>
-        <w:rFonts w:ascii="Symbol" w:hAnsi="Symbol" w:hint="default"/>
+        <w:rFonts w:ascii="Symbol" w:hAnsi="Symbol" w:cs="Symbol" w:hint="default"/>
       </w:rPr>
     </w:lvl>
     <w:lvl w:ilvl="7" w:tplc="04090003" w:tentative="1">
@@ -3517,117 +3965,118 @@
         <w:ind w:left="6480" w:hanging="360"/>
       </w:pPr>
       <w:rPr>
-        <w:rFonts w:ascii="Wingdings" w:hAnsi="Wingdings" w:hint="default"/>
+        <w:rFonts w:ascii="Wingdings" w:hAnsi="Wingdings" w:cs="Wingdings" w:hint="default"/>
       </w:rPr>
     </w:lvl>
   </w:abstractNum>
   <w:abstractNum w:abstractNumId="6" w15:restartNumberingAfterBreak="0">
-    <w:nsid w:val="64554DC1"/>
+    <w:nsid w:val="29513F0B"/>
     <w:multiLevelType w:val="hybridMultilevel"/>
-    <w:tmpl w:val="6F940108"/>
-    <w:lvl w:ilvl="0" w:tplc="04090001">
+    <w:tmpl w:val="6FBA8ED2"/>
+    <w:lvl w:ilvl="0" w:tplc="D46A8650">
+      <w:start w:val="1"/>
+      <w:numFmt w:val="bullet"/>
+      <w:suff w:val="space"/>
+      <w:lvlText w:val="o"/>
+      <w:lvlJc w:val="left"/>
+      <w:pPr>
+        <w:ind w:left="360" w:firstLine="0"/>
+      </w:pPr>
+      <w:rPr>
+        <w:rFonts w:ascii="Courier New" w:hAnsi="Courier New" w:hint="default"/>
+      </w:rPr>
+    </w:lvl>
+    <w:lvl w:ilvl="1" w:tplc="04090003" w:tentative="1">
+      <w:start w:val="1"/>
+      <w:numFmt w:val="bullet"/>
+      <w:lvlText w:val="o"/>
+      <w:lvlJc w:val="left"/>
+      <w:pPr>
+        <w:ind w:left="1440" w:hanging="360"/>
+      </w:pPr>
+      <w:rPr>
+        <w:rFonts w:ascii="Courier New" w:hAnsi="Courier New" w:cs="Courier New" w:hint="default"/>
+      </w:rPr>
+    </w:lvl>
+    <w:lvl w:ilvl="2" w:tplc="04090005" w:tentative="1">
+      <w:start w:val="1"/>
+      <w:numFmt w:val="bullet"/>
+      <w:lvlText w:val=""/>
+      <w:lvlJc w:val="left"/>
+      <w:pPr>
+        <w:ind w:left="2160" w:hanging="360"/>
+      </w:pPr>
+      <w:rPr>
+        <w:rFonts w:ascii="Wingdings" w:hAnsi="Wingdings" w:cs="Wingdings" w:hint="default"/>
+      </w:rPr>
+    </w:lvl>
+    <w:lvl w:ilvl="3" w:tplc="04090001" w:tentative="1">
       <w:start w:val="1"/>
       <w:numFmt w:val="bullet"/>
       <w:lvlText w:val=""/>
       <w:lvlJc w:val="left"/>
       <w:pPr>
-        <w:ind w:left="1440" w:hanging="360"/>
+        <w:ind w:left="2880" w:hanging="360"/>
       </w:pPr>
       <w:rPr>
         <w:rFonts w:ascii="Symbol" w:hAnsi="Symbol" w:cs="Symbol" w:hint="default"/>
       </w:rPr>
     </w:lvl>
-    <w:lvl w:ilvl="1" w:tplc="04090003" w:tentative="1">
+    <w:lvl w:ilvl="4" w:tplc="04090003" w:tentative="1">
       <w:start w:val="1"/>
       <w:numFmt w:val="bullet"/>
       <w:lvlText w:val="o"/>
       <w:lvlJc w:val="left"/>
       <w:pPr>
-        <w:ind w:left="2160" w:hanging="360"/>
+        <w:ind w:left="3600" w:hanging="360"/>
       </w:pPr>
       <w:rPr>
         <w:rFonts w:ascii="Courier New" w:hAnsi="Courier New" w:cs="Courier New" w:hint="default"/>
       </w:rPr>
     </w:lvl>
-    <w:lvl w:ilvl="2" w:tplc="04090005" w:tentative="1">
+    <w:lvl w:ilvl="5" w:tplc="04090005" w:tentative="1">
       <w:start w:val="1"/>
       <w:numFmt w:val="bullet"/>
       <w:lvlText w:val=""/>
       <w:lvlJc w:val="left"/>
       <w:pPr>
-        <w:ind w:left="2880" w:hanging="360"/>
+        <w:ind w:left="4320" w:hanging="360"/>
       </w:pPr>
       <w:rPr>
         <w:rFonts w:ascii="Wingdings" w:hAnsi="Wingdings" w:cs="Wingdings" w:hint="default"/>
       </w:rPr>
     </w:lvl>
-    <w:lvl w:ilvl="3" w:tplc="04090001">
+    <w:lvl w:ilvl="6" w:tplc="04090001" w:tentative="1">
       <w:start w:val="1"/>
       <w:numFmt w:val="bullet"/>
       <w:lvlText w:val=""/>
       <w:lvlJc w:val="left"/>
       <w:pPr>
-        <w:ind w:left="3600" w:hanging="360"/>
+        <w:ind w:left="5040" w:hanging="360"/>
       </w:pPr>
       <w:rPr>
         <w:rFonts w:ascii="Symbol" w:hAnsi="Symbol" w:cs="Symbol" w:hint="default"/>
       </w:rPr>
     </w:lvl>
-    <w:lvl w:ilvl="4" w:tplc="04090003" w:tentative="1">
+    <w:lvl w:ilvl="7" w:tplc="04090003" w:tentative="1">
       <w:start w:val="1"/>
       <w:numFmt w:val="bullet"/>
       <w:lvlText w:val="o"/>
       <w:lvlJc w:val="left"/>
       <w:pPr>
-        <w:ind w:left="4320" w:hanging="360"/>
+        <w:ind w:left="5760" w:hanging="360"/>
       </w:pPr>
       <w:rPr>
         <w:rFonts w:ascii="Courier New" w:hAnsi="Courier New" w:cs="Courier New" w:hint="default"/>
       </w:rPr>
     </w:lvl>
-    <w:lvl w:ilvl="5" w:tplc="04090005" w:tentative="1">
+    <w:lvl w:ilvl="8" w:tplc="04090005" w:tentative="1">
       <w:start w:val="1"/>
       <w:numFmt w:val="bullet"/>
       <w:lvlText w:val=""/>
       <w:lvlJc w:val="left"/>
       <w:pPr>
-        <w:ind w:left="5040" w:hanging="360"/>
-      </w:pPr>
-      <w:rPr>
-        <w:rFonts w:ascii="Wingdings" w:hAnsi="Wingdings" w:cs="Wingdings" w:hint="default"/>
-      </w:rPr>
-    </w:lvl>
-    <w:lvl w:ilvl="6" w:tplc="04090001" w:tentative="1">
-      <w:start w:val="1"/>
-      <w:numFmt w:val="bullet"/>
-      <w:lvlText w:val=""/>
-      <w:lvlJc w:val="left"/>
-      <w:pPr>
-        <w:ind w:left="5760" w:hanging="360"/>
-      </w:pPr>
-      <w:rPr>
-        <w:rFonts w:ascii="Symbol" w:hAnsi="Symbol" w:cs="Symbol" w:hint="default"/>
-      </w:rPr>
-    </w:lvl>
-    <w:lvl w:ilvl="7" w:tplc="04090003" w:tentative="1">
-      <w:start w:val="1"/>
-      <w:numFmt w:val="bullet"/>
-      <w:lvlText w:val="o"/>
-      <w:lvlJc w:val="left"/>
-      <w:pPr>
         <w:ind w:left="6480" w:hanging="360"/>
-      </w:pPr>
-      <w:rPr>
-        <w:rFonts w:ascii="Courier New" w:hAnsi="Courier New" w:cs="Courier New" w:hint="default"/>
-      </w:rPr>
-    </w:lvl>
-    <w:lvl w:ilvl="8" w:tplc="04090005" w:tentative="1">
-      <w:start w:val="1"/>
-      <w:numFmt w:val="bullet"/>
-      <w:lvlText w:val=""/>
-      <w:lvlJc w:val="left"/>
-      <w:pPr>
-        <w:ind w:left="7200" w:hanging="360"/>
       </w:pPr>
       <w:rPr>
         <w:rFonts w:ascii="Wingdings" w:hAnsi="Wingdings" w:cs="Wingdings" w:hint="default"/>
@@ -3635,22 +4084,22 @@
     </w:lvl>
   </w:abstractNum>
   <w:abstractNum w:abstractNumId="7" w15:restartNumberingAfterBreak="0">
-    <w:nsid w:val="67F73413"/>
+    <w:nsid w:val="2E3D1D4E"/>
     <w:multiLevelType w:val="hybridMultilevel"/>
-    <w:tmpl w:val="EB4429A0"/>
-    <w:lvl w:ilvl="0" w:tplc="04090001">
-      <w:start w:val="1"/>
-      <w:numFmt w:val="bullet"/>
-      <w:lvlText w:val=""/>
+    <w:tmpl w:val="D1D460D0"/>
+    <w:lvl w:ilvl="0" w:tplc="04090003">
+      <w:start w:val="1"/>
+      <w:numFmt w:val="bullet"/>
+      <w:lvlText w:val="o"/>
       <w:lvlJc w:val="left"/>
       <w:pPr>
         <w:ind w:left="720" w:hanging="360"/>
       </w:pPr>
       <w:rPr>
-        <w:rFonts w:ascii="Symbol" w:hAnsi="Symbol" w:cs="Symbol" w:hint="default"/>
-      </w:rPr>
-    </w:lvl>
-    <w:lvl w:ilvl="1" w:tplc="04090003" w:tentative="1">
+        <w:rFonts w:ascii="Courier New" w:hAnsi="Courier New" w:cs="Courier New" w:hint="default"/>
+      </w:rPr>
+    </w:lvl>
+    <w:lvl w:ilvl="1" w:tplc="04090003">
       <w:start w:val="1"/>
       <w:numFmt w:val="bullet"/>
       <w:lvlText w:val="o"/>
@@ -3674,7 +4123,7 @@
         <w:rFonts w:ascii="Wingdings" w:hAnsi="Wingdings" w:cs="Wingdings" w:hint="default"/>
       </w:rPr>
     </w:lvl>
-    <w:lvl w:ilvl="3" w:tplc="04090001">
+    <w:lvl w:ilvl="3" w:tplc="04090001" w:tentative="1">
       <w:start w:val="1"/>
       <w:numFmt w:val="bullet"/>
       <w:lvlText w:val=""/>
@@ -3748,122 +4197,123 @@
     </w:lvl>
   </w:abstractNum>
   <w:abstractNum w:abstractNumId="8" w15:restartNumberingAfterBreak="0">
-    <w:nsid w:val="6B462C6B"/>
+    <w:nsid w:val="2F603592"/>
     <w:multiLevelType w:val="hybridMultilevel"/>
-    <w:tmpl w:val="8DC2BEBA"/>
-    <w:lvl w:ilvl="0" w:tplc="04090001">
+    <w:tmpl w:val="D65ACEF2"/>
+    <w:lvl w:ilvl="0" w:tplc="B912862A">
+      <w:start w:val="1"/>
+      <w:numFmt w:val="bullet"/>
+      <w:suff w:val="space"/>
+      <w:lvlText w:val="o"/>
+      <w:lvlJc w:val="left"/>
+      <w:pPr>
+        <w:ind w:left="360" w:firstLine="0"/>
+      </w:pPr>
+      <w:rPr>
+        <w:rFonts w:ascii="Courier New" w:hAnsi="Courier New" w:hint="default"/>
+      </w:rPr>
+    </w:lvl>
+    <w:lvl w:ilvl="1" w:tplc="04090003" w:tentative="1">
+      <w:start w:val="1"/>
+      <w:numFmt w:val="bullet"/>
+      <w:lvlText w:val="o"/>
+      <w:lvlJc w:val="left"/>
+      <w:pPr>
+        <w:ind w:left="1440" w:hanging="360"/>
+      </w:pPr>
+      <w:rPr>
+        <w:rFonts w:ascii="Courier New" w:hAnsi="Courier New" w:cs="Courier New" w:hint="default"/>
+      </w:rPr>
+    </w:lvl>
+    <w:lvl w:ilvl="2" w:tplc="04090005" w:tentative="1">
+      <w:start w:val="1"/>
+      <w:numFmt w:val="bullet"/>
+      <w:lvlText w:val=""/>
+      <w:lvlJc w:val="left"/>
+      <w:pPr>
+        <w:ind w:left="2160" w:hanging="360"/>
+      </w:pPr>
+      <w:rPr>
+        <w:rFonts w:ascii="Wingdings" w:hAnsi="Wingdings" w:cs="Wingdings" w:hint="default"/>
+      </w:rPr>
+    </w:lvl>
+    <w:lvl w:ilvl="3" w:tplc="04090001" w:tentative="1">
       <w:start w:val="1"/>
       <w:numFmt w:val="bullet"/>
       <w:lvlText w:val=""/>
       <w:lvlJc w:val="left"/>
       <w:pPr>
-        <w:ind w:left="3960" w:hanging="360"/>
-      </w:pPr>
-      <w:rPr>
-        <w:rFonts w:ascii="Symbol" w:hAnsi="Symbol" w:hint="default"/>
-      </w:rPr>
-    </w:lvl>
-    <w:lvl w:ilvl="1" w:tplc="04090003" w:tentative="1">
+        <w:ind w:left="2880" w:hanging="360"/>
+      </w:pPr>
+      <w:rPr>
+        <w:rFonts w:ascii="Symbol" w:hAnsi="Symbol" w:cs="Symbol" w:hint="default"/>
+      </w:rPr>
+    </w:lvl>
+    <w:lvl w:ilvl="4" w:tplc="04090003" w:tentative="1">
       <w:start w:val="1"/>
       <w:numFmt w:val="bullet"/>
       <w:lvlText w:val="o"/>
       <w:lvlJc w:val="left"/>
       <w:pPr>
-        <w:ind w:left="4680" w:hanging="360"/>
+        <w:ind w:left="3600" w:hanging="360"/>
       </w:pPr>
       <w:rPr>
         <w:rFonts w:ascii="Courier New" w:hAnsi="Courier New" w:cs="Courier New" w:hint="default"/>
       </w:rPr>
     </w:lvl>
-    <w:lvl w:ilvl="2" w:tplc="04090005" w:tentative="1">
+    <w:lvl w:ilvl="5" w:tplc="04090005" w:tentative="1">
       <w:start w:val="1"/>
       <w:numFmt w:val="bullet"/>
       <w:lvlText w:val=""/>
       <w:lvlJc w:val="left"/>
       <w:pPr>
-        <w:ind w:left="5400" w:hanging="360"/>
-      </w:pPr>
-      <w:rPr>
-        <w:rFonts w:ascii="Wingdings" w:hAnsi="Wingdings" w:hint="default"/>
-      </w:rPr>
-    </w:lvl>
-    <w:lvl w:ilvl="3" w:tplc="04090001" w:tentative="1">
+        <w:ind w:left="4320" w:hanging="360"/>
+      </w:pPr>
+      <w:rPr>
+        <w:rFonts w:ascii="Wingdings" w:hAnsi="Wingdings" w:cs="Wingdings" w:hint="default"/>
+      </w:rPr>
+    </w:lvl>
+    <w:lvl w:ilvl="6" w:tplc="04090001" w:tentative="1">
       <w:start w:val="1"/>
       <w:numFmt w:val="bullet"/>
       <w:lvlText w:val=""/>
       <w:lvlJc w:val="left"/>
       <w:pPr>
-        <w:ind w:left="6120" w:hanging="360"/>
-      </w:pPr>
-      <w:rPr>
-        <w:rFonts w:ascii="Symbol" w:hAnsi="Symbol" w:hint="default"/>
-      </w:rPr>
-    </w:lvl>
-    <w:lvl w:ilvl="4" w:tplc="04090003" w:tentative="1">
+        <w:ind w:left="5040" w:hanging="360"/>
+      </w:pPr>
+      <w:rPr>
+        <w:rFonts w:ascii="Symbol" w:hAnsi="Symbol" w:cs="Symbol" w:hint="default"/>
+      </w:rPr>
+    </w:lvl>
+    <w:lvl w:ilvl="7" w:tplc="04090003" w:tentative="1">
       <w:start w:val="1"/>
       <w:numFmt w:val="bullet"/>
       <w:lvlText w:val="o"/>
       <w:lvlJc w:val="left"/>
       <w:pPr>
-        <w:ind w:left="6840" w:hanging="360"/>
+        <w:ind w:left="5760" w:hanging="360"/>
       </w:pPr>
       <w:rPr>
         <w:rFonts w:ascii="Courier New" w:hAnsi="Courier New" w:cs="Courier New" w:hint="default"/>
       </w:rPr>
     </w:lvl>
-    <w:lvl w:ilvl="5" w:tplc="04090005" w:tentative="1">
+    <w:lvl w:ilvl="8" w:tplc="04090005" w:tentative="1">
       <w:start w:val="1"/>
       <w:numFmt w:val="bullet"/>
       <w:lvlText w:val=""/>
       <w:lvlJc w:val="left"/>
       <w:pPr>
-        <w:ind w:left="7560" w:hanging="360"/>
-      </w:pPr>
-      <w:rPr>
-        <w:rFonts w:ascii="Wingdings" w:hAnsi="Wingdings" w:hint="default"/>
-      </w:rPr>
-    </w:lvl>
-    <w:lvl w:ilvl="6" w:tplc="04090001" w:tentative="1">
-      <w:start w:val="1"/>
-      <w:numFmt w:val="bullet"/>
-      <w:lvlText w:val=""/>
-      <w:lvlJc w:val="left"/>
-      <w:pPr>
-        <w:ind w:left="8280" w:hanging="360"/>
-      </w:pPr>
-      <w:rPr>
-        <w:rFonts w:ascii="Symbol" w:hAnsi="Symbol" w:hint="default"/>
-      </w:rPr>
-    </w:lvl>
-    <w:lvl w:ilvl="7" w:tplc="04090003" w:tentative="1">
-      <w:start w:val="1"/>
-      <w:numFmt w:val="bullet"/>
-      <w:lvlText w:val="o"/>
-      <w:lvlJc w:val="left"/>
-      <w:pPr>
-        <w:ind w:left="9000" w:hanging="360"/>
-      </w:pPr>
-      <w:rPr>
-        <w:rFonts w:ascii="Courier New" w:hAnsi="Courier New" w:cs="Courier New" w:hint="default"/>
-      </w:rPr>
-    </w:lvl>
-    <w:lvl w:ilvl="8" w:tplc="04090005" w:tentative="1">
-      <w:start w:val="1"/>
-      <w:numFmt w:val="bullet"/>
-      <w:lvlText w:val=""/>
-      <w:lvlJc w:val="left"/>
-      <w:pPr>
-        <w:ind w:left="9720" w:hanging="360"/>
-      </w:pPr>
-      <w:rPr>
-        <w:rFonts w:ascii="Wingdings" w:hAnsi="Wingdings" w:hint="default"/>
+        <w:ind w:left="6480" w:hanging="360"/>
+      </w:pPr>
+      <w:rPr>
+        <w:rFonts w:ascii="Wingdings" w:hAnsi="Wingdings" w:cs="Wingdings" w:hint="default"/>
       </w:rPr>
     </w:lvl>
   </w:abstractNum>
   <w:abstractNum w:abstractNumId="9" w15:restartNumberingAfterBreak="0">
-    <w:nsid w:val="7C20375E"/>
+    <w:nsid w:val="3890362B"/>
     <w:multiLevelType w:val="hybridMultilevel"/>
-    <w:tmpl w:val="7EF62F3C"/>
+    <w:tmpl w:val="9B2EE004"/>
     <w:lvl w:ilvl="0" w:tplc="04090001">
       <w:start w:val="1"/>
       <w:numFmt w:val="bullet"/>
@@ -3874,6 +4324,461 @@
       </w:pPr>
       <w:rPr>
         <w:rFonts w:ascii="Symbol" w:hAnsi="Symbol" w:cs="Symbol" w:hint="default"/>
+      </w:rPr>
+    </w:lvl>
+    <w:lvl w:ilvl="1" w:tplc="04090003">
+      <w:start w:val="1"/>
+      <w:numFmt w:val="bullet"/>
+      <w:lvlText w:val="o"/>
+      <w:lvlJc w:val="left"/>
+      <w:pPr>
+        <w:ind w:left="1440" w:hanging="360"/>
+      </w:pPr>
+      <w:rPr>
+        <w:rFonts w:ascii="Courier New" w:hAnsi="Courier New" w:cs="Courier New" w:hint="default"/>
+      </w:rPr>
+    </w:lvl>
+    <w:lvl w:ilvl="2" w:tplc="04090005" w:tentative="1">
+      <w:start w:val="1"/>
+      <w:numFmt w:val="bullet"/>
+      <w:lvlText w:val=""/>
+      <w:lvlJc w:val="left"/>
+      <w:pPr>
+        <w:ind w:left="2160" w:hanging="360"/>
+      </w:pPr>
+      <w:rPr>
+        <w:rFonts w:ascii="Wingdings" w:hAnsi="Wingdings" w:cs="Wingdings" w:hint="default"/>
+      </w:rPr>
+    </w:lvl>
+    <w:lvl w:ilvl="3" w:tplc="04090001" w:tentative="1">
+      <w:start w:val="1"/>
+      <w:numFmt w:val="bullet"/>
+      <w:lvlText w:val=""/>
+      <w:lvlJc w:val="left"/>
+      <w:pPr>
+        <w:ind w:left="2880" w:hanging="360"/>
+      </w:pPr>
+      <w:rPr>
+        <w:rFonts w:ascii="Symbol" w:hAnsi="Symbol" w:cs="Symbol" w:hint="default"/>
+      </w:rPr>
+    </w:lvl>
+    <w:lvl w:ilvl="4" w:tplc="04090003" w:tentative="1">
+      <w:start w:val="1"/>
+      <w:numFmt w:val="bullet"/>
+      <w:lvlText w:val="o"/>
+      <w:lvlJc w:val="left"/>
+      <w:pPr>
+        <w:ind w:left="3600" w:hanging="360"/>
+      </w:pPr>
+      <w:rPr>
+        <w:rFonts w:ascii="Courier New" w:hAnsi="Courier New" w:cs="Courier New" w:hint="default"/>
+      </w:rPr>
+    </w:lvl>
+    <w:lvl w:ilvl="5" w:tplc="04090005" w:tentative="1">
+      <w:start w:val="1"/>
+      <w:numFmt w:val="bullet"/>
+      <w:lvlText w:val=""/>
+      <w:lvlJc w:val="left"/>
+      <w:pPr>
+        <w:ind w:left="4320" w:hanging="360"/>
+      </w:pPr>
+      <w:rPr>
+        <w:rFonts w:ascii="Wingdings" w:hAnsi="Wingdings" w:cs="Wingdings" w:hint="default"/>
+      </w:rPr>
+    </w:lvl>
+    <w:lvl w:ilvl="6" w:tplc="04090001" w:tentative="1">
+      <w:start w:val="1"/>
+      <w:numFmt w:val="bullet"/>
+      <w:lvlText w:val=""/>
+      <w:lvlJc w:val="left"/>
+      <w:pPr>
+        <w:ind w:left="5040" w:hanging="360"/>
+      </w:pPr>
+      <w:rPr>
+        <w:rFonts w:ascii="Symbol" w:hAnsi="Symbol" w:cs="Symbol" w:hint="default"/>
+      </w:rPr>
+    </w:lvl>
+    <w:lvl w:ilvl="7" w:tplc="04090003" w:tentative="1">
+      <w:start w:val="1"/>
+      <w:numFmt w:val="bullet"/>
+      <w:lvlText w:val="o"/>
+      <w:lvlJc w:val="left"/>
+      <w:pPr>
+        <w:ind w:left="5760" w:hanging="360"/>
+      </w:pPr>
+      <w:rPr>
+        <w:rFonts w:ascii="Courier New" w:hAnsi="Courier New" w:cs="Courier New" w:hint="default"/>
+      </w:rPr>
+    </w:lvl>
+    <w:lvl w:ilvl="8" w:tplc="04090005" w:tentative="1">
+      <w:start w:val="1"/>
+      <w:numFmt w:val="bullet"/>
+      <w:lvlText w:val=""/>
+      <w:lvlJc w:val="left"/>
+      <w:pPr>
+        <w:ind w:left="6480" w:hanging="360"/>
+      </w:pPr>
+      <w:rPr>
+        <w:rFonts w:ascii="Wingdings" w:hAnsi="Wingdings" w:cs="Wingdings" w:hint="default"/>
+      </w:rPr>
+    </w:lvl>
+  </w:abstractNum>
+  <w:abstractNum w:abstractNumId="10" w15:restartNumberingAfterBreak="0">
+    <w:nsid w:val="3DCE3B7E"/>
+    <w:multiLevelType w:val="hybridMultilevel"/>
+    <w:tmpl w:val="28C8EFC4"/>
+    <w:lvl w:ilvl="0" w:tplc="704CAD50">
+      <w:start w:val="1"/>
+      <w:numFmt w:val="bullet"/>
+      <w:suff w:val="space"/>
+      <w:lvlText w:val=""/>
+      <w:lvlJc w:val="left"/>
+      <w:pPr>
+        <w:ind w:left="1440" w:firstLine="1440"/>
+      </w:pPr>
+      <w:rPr>
+        <w:rFonts w:ascii="Symbol" w:hAnsi="Symbol" w:hint="default"/>
+      </w:rPr>
+    </w:lvl>
+    <w:lvl w:ilvl="1" w:tplc="04090003">
+      <w:start w:val="1"/>
+      <w:numFmt w:val="bullet"/>
+      <w:lvlText w:val="o"/>
+      <w:lvlJc w:val="left"/>
+      <w:pPr>
+        <w:ind w:left="4680" w:hanging="360"/>
+      </w:pPr>
+      <w:rPr>
+        <w:rFonts w:ascii="Courier New" w:hAnsi="Courier New" w:cs="Courier New" w:hint="default"/>
+      </w:rPr>
+    </w:lvl>
+    <w:lvl w:ilvl="2" w:tplc="04090005" w:tentative="1">
+      <w:start w:val="1"/>
+      <w:numFmt w:val="bullet"/>
+      <w:lvlText w:val=""/>
+      <w:lvlJc w:val="left"/>
+      <w:pPr>
+        <w:ind w:left="5400" w:hanging="360"/>
+      </w:pPr>
+      <w:rPr>
+        <w:rFonts w:ascii="Wingdings" w:hAnsi="Wingdings" w:hint="default"/>
+      </w:rPr>
+    </w:lvl>
+    <w:lvl w:ilvl="3" w:tplc="04090001" w:tentative="1">
+      <w:start w:val="1"/>
+      <w:numFmt w:val="bullet"/>
+      <w:lvlText w:val=""/>
+      <w:lvlJc w:val="left"/>
+      <w:pPr>
+        <w:ind w:left="6120" w:hanging="360"/>
+      </w:pPr>
+      <w:rPr>
+        <w:rFonts w:ascii="Symbol" w:hAnsi="Symbol" w:hint="default"/>
+      </w:rPr>
+    </w:lvl>
+    <w:lvl w:ilvl="4" w:tplc="04090003" w:tentative="1">
+      <w:start w:val="1"/>
+      <w:numFmt w:val="bullet"/>
+      <w:lvlText w:val="o"/>
+      <w:lvlJc w:val="left"/>
+      <w:pPr>
+        <w:ind w:left="6840" w:hanging="360"/>
+      </w:pPr>
+      <w:rPr>
+        <w:rFonts w:ascii="Courier New" w:hAnsi="Courier New" w:cs="Courier New" w:hint="default"/>
+      </w:rPr>
+    </w:lvl>
+    <w:lvl w:ilvl="5" w:tplc="04090005" w:tentative="1">
+      <w:start w:val="1"/>
+      <w:numFmt w:val="bullet"/>
+      <w:lvlText w:val=""/>
+      <w:lvlJc w:val="left"/>
+      <w:pPr>
+        <w:ind w:left="7560" w:hanging="360"/>
+      </w:pPr>
+      <w:rPr>
+        <w:rFonts w:ascii="Wingdings" w:hAnsi="Wingdings" w:hint="default"/>
+      </w:rPr>
+    </w:lvl>
+    <w:lvl w:ilvl="6" w:tplc="04090001" w:tentative="1">
+      <w:start w:val="1"/>
+      <w:numFmt w:val="bullet"/>
+      <w:lvlText w:val=""/>
+      <w:lvlJc w:val="left"/>
+      <w:pPr>
+        <w:ind w:left="8280" w:hanging="360"/>
+      </w:pPr>
+      <w:rPr>
+        <w:rFonts w:ascii="Symbol" w:hAnsi="Symbol" w:hint="default"/>
+      </w:rPr>
+    </w:lvl>
+    <w:lvl w:ilvl="7" w:tplc="04090003" w:tentative="1">
+      <w:start w:val="1"/>
+      <w:numFmt w:val="bullet"/>
+      <w:lvlText w:val="o"/>
+      <w:lvlJc w:val="left"/>
+      <w:pPr>
+        <w:ind w:left="9000" w:hanging="360"/>
+      </w:pPr>
+      <w:rPr>
+        <w:rFonts w:ascii="Courier New" w:hAnsi="Courier New" w:cs="Courier New" w:hint="default"/>
+      </w:rPr>
+    </w:lvl>
+    <w:lvl w:ilvl="8" w:tplc="04090005" w:tentative="1">
+      <w:start w:val="1"/>
+      <w:numFmt w:val="bullet"/>
+      <w:lvlText w:val=""/>
+      <w:lvlJc w:val="left"/>
+      <w:pPr>
+        <w:ind w:left="9720" w:hanging="360"/>
+      </w:pPr>
+      <w:rPr>
+        <w:rFonts w:ascii="Wingdings" w:hAnsi="Wingdings" w:hint="default"/>
+      </w:rPr>
+    </w:lvl>
+  </w:abstractNum>
+  <w:abstractNum w:abstractNumId="11" w15:restartNumberingAfterBreak="0">
+    <w:nsid w:val="48193A37"/>
+    <w:multiLevelType w:val="hybridMultilevel"/>
+    <w:tmpl w:val="F5C8AE54"/>
+    <w:lvl w:ilvl="0" w:tplc="04090001">
+      <w:start w:val="1"/>
+      <w:numFmt w:val="bullet"/>
+      <w:lvlText w:val=""/>
+      <w:lvlJc w:val="left"/>
+      <w:pPr>
+        <w:ind w:left="720" w:hanging="360"/>
+      </w:pPr>
+      <w:rPr>
+        <w:rFonts w:ascii="Symbol" w:hAnsi="Symbol" w:cs="Symbol" w:hint="default"/>
+      </w:rPr>
+    </w:lvl>
+    <w:lvl w:ilvl="1" w:tplc="04090003" w:tentative="1">
+      <w:start w:val="1"/>
+      <w:numFmt w:val="bullet"/>
+      <w:lvlText w:val="o"/>
+      <w:lvlJc w:val="left"/>
+      <w:pPr>
+        <w:ind w:left="1440" w:hanging="360"/>
+      </w:pPr>
+      <w:rPr>
+        <w:rFonts w:ascii="Courier New" w:hAnsi="Courier New" w:cs="Courier New" w:hint="default"/>
+      </w:rPr>
+    </w:lvl>
+    <w:lvl w:ilvl="2" w:tplc="04090005" w:tentative="1">
+      <w:start w:val="1"/>
+      <w:numFmt w:val="bullet"/>
+      <w:lvlText w:val=""/>
+      <w:lvlJc w:val="left"/>
+      <w:pPr>
+        <w:ind w:left="2160" w:hanging="360"/>
+      </w:pPr>
+      <w:rPr>
+        <w:rFonts w:ascii="Wingdings" w:hAnsi="Wingdings" w:cs="Wingdings" w:hint="default"/>
+      </w:rPr>
+    </w:lvl>
+    <w:lvl w:ilvl="3" w:tplc="04090001" w:tentative="1">
+      <w:start w:val="1"/>
+      <w:numFmt w:val="bullet"/>
+      <w:lvlText w:val=""/>
+      <w:lvlJc w:val="left"/>
+      <w:pPr>
+        <w:ind w:left="2880" w:hanging="360"/>
+      </w:pPr>
+      <w:rPr>
+        <w:rFonts w:ascii="Symbol" w:hAnsi="Symbol" w:cs="Symbol" w:hint="default"/>
+      </w:rPr>
+    </w:lvl>
+    <w:lvl w:ilvl="4" w:tplc="04090003" w:tentative="1">
+      <w:start w:val="1"/>
+      <w:numFmt w:val="bullet"/>
+      <w:lvlText w:val="o"/>
+      <w:lvlJc w:val="left"/>
+      <w:pPr>
+        <w:ind w:left="3600" w:hanging="360"/>
+      </w:pPr>
+      <w:rPr>
+        <w:rFonts w:ascii="Courier New" w:hAnsi="Courier New" w:cs="Courier New" w:hint="default"/>
+      </w:rPr>
+    </w:lvl>
+    <w:lvl w:ilvl="5" w:tplc="04090005" w:tentative="1">
+      <w:start w:val="1"/>
+      <w:numFmt w:val="bullet"/>
+      <w:lvlText w:val=""/>
+      <w:lvlJc w:val="left"/>
+      <w:pPr>
+        <w:ind w:left="4320" w:hanging="360"/>
+      </w:pPr>
+      <w:rPr>
+        <w:rFonts w:ascii="Wingdings" w:hAnsi="Wingdings" w:cs="Wingdings" w:hint="default"/>
+      </w:rPr>
+    </w:lvl>
+    <w:lvl w:ilvl="6" w:tplc="04090001" w:tentative="1">
+      <w:start w:val="1"/>
+      <w:numFmt w:val="bullet"/>
+      <w:lvlText w:val=""/>
+      <w:lvlJc w:val="left"/>
+      <w:pPr>
+        <w:ind w:left="5040" w:hanging="360"/>
+      </w:pPr>
+      <w:rPr>
+        <w:rFonts w:ascii="Symbol" w:hAnsi="Symbol" w:cs="Symbol" w:hint="default"/>
+      </w:rPr>
+    </w:lvl>
+    <w:lvl w:ilvl="7" w:tplc="04090003" w:tentative="1">
+      <w:start w:val="1"/>
+      <w:numFmt w:val="bullet"/>
+      <w:lvlText w:val="o"/>
+      <w:lvlJc w:val="left"/>
+      <w:pPr>
+        <w:ind w:left="5760" w:hanging="360"/>
+      </w:pPr>
+      <w:rPr>
+        <w:rFonts w:ascii="Courier New" w:hAnsi="Courier New" w:cs="Courier New" w:hint="default"/>
+      </w:rPr>
+    </w:lvl>
+    <w:lvl w:ilvl="8" w:tplc="04090005" w:tentative="1">
+      <w:start w:val="1"/>
+      <w:numFmt w:val="bullet"/>
+      <w:lvlText w:val=""/>
+      <w:lvlJc w:val="left"/>
+      <w:pPr>
+        <w:ind w:left="6480" w:hanging="360"/>
+      </w:pPr>
+      <w:rPr>
+        <w:rFonts w:ascii="Wingdings" w:hAnsi="Wingdings" w:cs="Wingdings" w:hint="default"/>
+      </w:rPr>
+    </w:lvl>
+  </w:abstractNum>
+  <w:abstractNum w:abstractNumId="12" w15:restartNumberingAfterBreak="0">
+    <w:nsid w:val="48FB1933"/>
+    <w:multiLevelType w:val="hybridMultilevel"/>
+    <w:tmpl w:val="FF38A5F0"/>
+    <w:lvl w:ilvl="0" w:tplc="DC4E1C3C">
+      <w:start w:val="1"/>
+      <w:numFmt w:val="bullet"/>
+      <w:suff w:val="space"/>
+      <w:lvlText w:val=""/>
+      <w:lvlJc w:val="left"/>
+      <w:pPr>
+        <w:ind w:left="216" w:firstLine="0"/>
+      </w:pPr>
+      <w:rPr>
+        <w:rFonts w:ascii="Symbol" w:hAnsi="Symbol" w:hint="default"/>
+      </w:rPr>
+    </w:lvl>
+    <w:lvl w:ilvl="1" w:tplc="04090003" w:tentative="1">
+      <w:start w:val="1"/>
+      <w:numFmt w:val="bullet"/>
+      <w:lvlText w:val="o"/>
+      <w:lvlJc w:val="left"/>
+      <w:pPr>
+        <w:ind w:left="1440" w:hanging="360"/>
+      </w:pPr>
+      <w:rPr>
+        <w:rFonts w:ascii="Courier New" w:hAnsi="Courier New" w:cs="Courier New" w:hint="default"/>
+      </w:rPr>
+    </w:lvl>
+    <w:lvl w:ilvl="2" w:tplc="04090005" w:tentative="1">
+      <w:start w:val="1"/>
+      <w:numFmt w:val="bullet"/>
+      <w:lvlText w:val=""/>
+      <w:lvlJc w:val="left"/>
+      <w:pPr>
+        <w:ind w:left="2160" w:hanging="360"/>
+      </w:pPr>
+      <w:rPr>
+        <w:rFonts w:ascii="Wingdings" w:hAnsi="Wingdings" w:cs="Wingdings" w:hint="default"/>
+      </w:rPr>
+    </w:lvl>
+    <w:lvl w:ilvl="3" w:tplc="04090001" w:tentative="1">
+      <w:start w:val="1"/>
+      <w:numFmt w:val="bullet"/>
+      <w:lvlText w:val=""/>
+      <w:lvlJc w:val="left"/>
+      <w:pPr>
+        <w:ind w:left="2880" w:hanging="360"/>
+      </w:pPr>
+      <w:rPr>
+        <w:rFonts w:ascii="Symbol" w:hAnsi="Symbol" w:cs="Symbol" w:hint="default"/>
+      </w:rPr>
+    </w:lvl>
+    <w:lvl w:ilvl="4" w:tplc="04090003" w:tentative="1">
+      <w:start w:val="1"/>
+      <w:numFmt w:val="bullet"/>
+      <w:lvlText w:val="o"/>
+      <w:lvlJc w:val="left"/>
+      <w:pPr>
+        <w:ind w:left="3600" w:hanging="360"/>
+      </w:pPr>
+      <w:rPr>
+        <w:rFonts w:ascii="Courier New" w:hAnsi="Courier New" w:cs="Courier New" w:hint="default"/>
+      </w:rPr>
+    </w:lvl>
+    <w:lvl w:ilvl="5" w:tplc="04090005" w:tentative="1">
+      <w:start w:val="1"/>
+      <w:numFmt w:val="bullet"/>
+      <w:lvlText w:val=""/>
+      <w:lvlJc w:val="left"/>
+      <w:pPr>
+        <w:ind w:left="4320" w:hanging="360"/>
+      </w:pPr>
+      <w:rPr>
+        <w:rFonts w:ascii="Wingdings" w:hAnsi="Wingdings" w:cs="Wingdings" w:hint="default"/>
+      </w:rPr>
+    </w:lvl>
+    <w:lvl w:ilvl="6" w:tplc="04090001" w:tentative="1">
+      <w:start w:val="1"/>
+      <w:numFmt w:val="bullet"/>
+      <w:lvlText w:val=""/>
+      <w:lvlJc w:val="left"/>
+      <w:pPr>
+        <w:ind w:left="5040" w:hanging="360"/>
+      </w:pPr>
+      <w:rPr>
+        <w:rFonts w:ascii="Symbol" w:hAnsi="Symbol" w:cs="Symbol" w:hint="default"/>
+      </w:rPr>
+    </w:lvl>
+    <w:lvl w:ilvl="7" w:tplc="04090003" w:tentative="1">
+      <w:start w:val="1"/>
+      <w:numFmt w:val="bullet"/>
+      <w:lvlText w:val="o"/>
+      <w:lvlJc w:val="left"/>
+      <w:pPr>
+        <w:ind w:left="5760" w:hanging="360"/>
+      </w:pPr>
+      <w:rPr>
+        <w:rFonts w:ascii="Courier New" w:hAnsi="Courier New" w:cs="Courier New" w:hint="default"/>
+      </w:rPr>
+    </w:lvl>
+    <w:lvl w:ilvl="8" w:tplc="04090005" w:tentative="1">
+      <w:start w:val="1"/>
+      <w:numFmt w:val="bullet"/>
+      <w:lvlText w:val=""/>
+      <w:lvlJc w:val="left"/>
+      <w:pPr>
+        <w:ind w:left="6480" w:hanging="360"/>
+      </w:pPr>
+      <w:rPr>
+        <w:rFonts w:ascii="Wingdings" w:hAnsi="Wingdings" w:cs="Wingdings" w:hint="default"/>
+      </w:rPr>
+    </w:lvl>
+  </w:abstractNum>
+  <w:abstractNum w:abstractNumId="13" w15:restartNumberingAfterBreak="0">
+    <w:nsid w:val="7E3E5E33"/>
+    <w:multiLevelType w:val="hybridMultilevel"/>
+    <w:tmpl w:val="25020C36"/>
+    <w:lvl w:ilvl="0" w:tplc="2F16A96A">
+      <w:start w:val="1"/>
+      <w:numFmt w:val="bullet"/>
+      <w:suff w:val="space"/>
+      <w:lvlText w:val=""/>
+      <w:lvlJc w:val="left"/>
+      <w:pPr>
+        <w:ind w:left="216" w:firstLine="0"/>
+      </w:pPr>
+      <w:rPr>
+        <w:rFonts w:ascii="Symbol" w:hAnsi="Symbol" w:hint="default"/>
       </w:rPr>
     </w:lvl>
     <w:lvl w:ilvl="1" w:tplc="04090003" w:tentative="1">
@@ -3974,35 +4879,48 @@
     </w:lvl>
   </w:abstractNum>
   <w:num w:numId="1">
+    <w:abstractNumId w:val="12"/>
+  </w:num>
+  <w:num w:numId="2">
+    <w:abstractNumId w:val="0"/>
+  </w:num>
+  <w:num w:numId="3">
     <w:abstractNumId w:val="2"/>
   </w:num>
-  <w:num w:numId="2">
+  <w:num w:numId="4">
+    <w:abstractNumId w:val="10"/>
+  </w:num>
+  <w:num w:numId="5">
+    <w:abstractNumId w:val="13"/>
+  </w:num>
+  <w:num w:numId="6">
+    <w:abstractNumId w:val="4"/>
+  </w:num>
+  <w:num w:numId="7">
+    <w:abstractNumId w:val="5"/>
+  </w:num>
+  <w:num w:numId="8">
+    <w:abstractNumId w:val="6"/>
+  </w:num>
+  <w:num w:numId="9">
     <w:abstractNumId w:val="8"/>
   </w:num>
-  <w:num w:numId="3">
-    <w:abstractNumId w:val="5"/>
+  <w:num w:numId="10">
+    <w:abstractNumId w:val="3"/>
   </w:num>
-  <w:num w:numId="4">
-    <w:abstractNumId w:val="4"/>
+  <w:num w:numId="11">
+    <w:abstractNumId w:val="11"/>
   </w:num>
-  <w:num w:numId="5">
+  <w:num w:numId="12">
+    <w:abstractNumId w:val="1"/>
+  </w:num>
+  <w:num w:numId="13">
     <w:abstractNumId w:val="7"/>
   </w:num>
-  <w:num w:numId="6">
-    <w:abstractNumId w:val="3"/>
-  </w:num>
-  <w:num w:numId="7">
+  <w:num w:numId="14">
     <w:abstractNumId w:val="9"/>
   </w:num>
-  <w:num w:numId="8">
-    <w:abstractNumId w:val="0"/>
-  </w:num>
-  <w:num w:numId="9">
-    <w:abstractNumId w:val="6"/>
-  </w:num>
-  <w:num w:numId="10">
-    <w:abstractNumId w:val="1"/>
-  </w:num>
+  <w:numIdMacAtCleanup w:val="14"/>
 </w:numbering>
 </file>
 
@@ -4404,7 +5322,7 @@
   <w:style w:type="paragraph" w:default="1" w:styleId="Normal">
     <w:name w:val="Normal"/>
     <w:qFormat/>
-    <w:rsid w:val="00BB0FA6"/>
+    <w:rsid w:val="00714A4E"/>
   </w:style>
   <w:style w:type="character" w:default="1" w:styleId="DefaultParagraphFont">
     <w:name w:val="Default Paragraph Font"/>
@@ -4598,6 +5516,18 @@
     <w:link w:val="Footer"/>
     <w:uiPriority w:val="99"/>
     <w:rsid w:val="00F41A69"/>
+  </w:style>
+  <w:style w:type="character" w:styleId="FollowedHyperlink">
+    <w:name w:val="FollowedHyperlink"/>
+    <w:basedOn w:val="DefaultParagraphFont"/>
+    <w:uiPriority w:val="99"/>
+    <w:semiHidden/>
+    <w:unhideWhenUsed/>
+    <w:rsid w:val="00CB13DF"/>
+    <w:rPr>
+      <w:color w:val="954F72" w:themeColor="followedHyperlink"/>
+      <w:u w:val="single"/>
+    </w:rPr>
   </w:style>
 </w:styles>
 </file>

</xml_diff>